<commit_message>
azuriranje dokumentacije part 2
</commit_message>
<xml_diff>
--- a/rad_na_dokumentaciji/OPP_Dokumentacija_LittleSkillzException.docx
+++ b/rad_na_dokumentaciji/OPP_Dokumentacija_LittleSkillzException.docx
@@ -29238,21 +29238,7 @@
           <w:rFonts w:ascii="Arial" w:hAnsi="Arial" w:cs="Arial"/>
           <w:sz w:val="20"/>
         </w:rPr>
-        <w:t>6.3</w:t>
-      </w:r>
-      <w:r>
-        <w:rPr>
-          <w:rFonts w:ascii="Arial" w:hAnsi="Arial" w:cs="Arial"/>
-          <w:sz w:val="20"/>
-        </w:rPr>
-        <w:t>.1</w:t>
-      </w:r>
-      <w:r>
-        <w:rPr>
-          <w:rFonts w:ascii="Arial" w:hAnsi="Arial" w:cs="Arial"/>
-          <w:sz w:val="20"/>
-        </w:rPr>
-        <w:t xml:space="preserve"> – Registracija korisnika</w:t>
+        <w:t>6.3.1 – Registracija korisnika</w:t>
       </w:r>
     </w:p>
     <w:p>
@@ -29424,35 +29410,7 @@
           <w:rFonts w:ascii="Arial" w:hAnsi="Arial" w:cs="Arial"/>
           <w:sz w:val="20"/>
         </w:rPr>
-        <w:t>6.3</w:t>
-      </w:r>
-      <w:r>
-        <w:rPr>
-          <w:rFonts w:ascii="Arial" w:hAnsi="Arial" w:cs="Arial"/>
-          <w:sz w:val="20"/>
-        </w:rPr>
-        <w:t>.2</w:t>
-      </w:r>
-      <w:r>
-        <w:rPr>
-          <w:rFonts w:ascii="Arial" w:hAnsi="Arial" w:cs="Arial"/>
-          <w:sz w:val="20"/>
-        </w:rPr>
-        <w:t xml:space="preserve"> –</w:t>
-      </w:r>
-      <w:r>
-        <w:rPr>
-          <w:rFonts w:ascii="Arial" w:hAnsi="Arial" w:cs="Arial"/>
-          <w:sz w:val="20"/>
-        </w:rPr>
-        <w:t xml:space="preserve"> Prijava</w:t>
-      </w:r>
-      <w:r>
-        <w:rPr>
-          <w:rFonts w:ascii="Arial" w:hAnsi="Arial" w:cs="Arial"/>
-          <w:sz w:val="20"/>
-        </w:rPr>
-        <w:t xml:space="preserve"> korisnika</w:t>
+        <w:t>6.3.2 – Prijava korisnika</w:t>
       </w:r>
     </w:p>
     <w:p/>
@@ -29632,28 +29590,7 @@
           <w:rFonts w:ascii="Arial" w:hAnsi="Arial" w:cs="Arial"/>
           <w:sz w:val="20"/>
         </w:rPr>
-        <w:t>6.3</w:t>
-      </w:r>
-      <w:r>
-        <w:rPr>
-          <w:rFonts w:ascii="Arial" w:hAnsi="Arial" w:cs="Arial"/>
-          <w:sz w:val="20"/>
-        </w:rPr>
-        <w:t>.3</w:t>
-      </w:r>
-      <w:r>
-        <w:rPr>
-          <w:rFonts w:ascii="Arial" w:hAnsi="Arial" w:cs="Arial"/>
-          <w:sz w:val="20"/>
-        </w:rPr>
-        <w:t xml:space="preserve"> –</w:t>
-      </w:r>
-      <w:r>
-        <w:rPr>
-          <w:rFonts w:ascii="Arial" w:hAnsi="Arial" w:cs="Arial"/>
-          <w:sz w:val="20"/>
-        </w:rPr>
-        <w:t xml:space="preserve"> Dodavanje ovlaštenog servisera</w:t>
+        <w:t>6.3.3 – Dodavanje ovlaštenog servisera</w:t>
       </w:r>
     </w:p>
     <w:p/>
@@ -29859,28 +29796,7 @@
           <w:rFonts w:ascii="Arial" w:hAnsi="Arial" w:cs="Arial"/>
           <w:sz w:val="20"/>
         </w:rPr>
-        <w:t>6.3</w:t>
-      </w:r>
-      <w:r>
-        <w:rPr>
-          <w:rFonts w:ascii="Arial" w:hAnsi="Arial" w:cs="Arial"/>
-          <w:sz w:val="20"/>
-        </w:rPr>
-        <w:t>.4</w:t>
-      </w:r>
-      <w:r>
-        <w:rPr>
-          <w:rFonts w:ascii="Arial" w:hAnsi="Arial" w:cs="Arial"/>
-          <w:sz w:val="20"/>
-        </w:rPr>
-        <w:t xml:space="preserve"> – </w:t>
-      </w:r>
-      <w:r>
-        <w:rPr>
-          <w:rFonts w:ascii="Arial" w:hAnsi="Arial" w:cs="Arial"/>
-          <w:sz w:val="20"/>
-        </w:rPr>
-        <w:t>Prihvat vozila</w:t>
+        <w:t>6.3.4 – Prihvat vozila</w:t>
       </w:r>
     </w:p>
     <w:p/>
@@ -30107,28 +30023,7 @@
           <w:rFonts w:ascii="Arial" w:hAnsi="Arial" w:cs="Arial"/>
           <w:sz w:val="20"/>
         </w:rPr>
-        <w:t>6.3</w:t>
-      </w:r>
-      <w:r>
-        <w:rPr>
-          <w:rFonts w:ascii="Arial" w:hAnsi="Arial" w:cs="Arial"/>
-          <w:sz w:val="20"/>
-        </w:rPr>
-        <w:t>.5</w:t>
-      </w:r>
-      <w:r>
-        <w:rPr>
-          <w:rFonts w:ascii="Arial" w:hAnsi="Arial" w:cs="Arial"/>
-          <w:sz w:val="20"/>
-        </w:rPr>
-        <w:t xml:space="preserve"> – </w:t>
-      </w:r>
-      <w:r>
-        <w:rPr>
-          <w:rFonts w:ascii="Arial" w:hAnsi="Arial" w:cs="Arial"/>
-          <w:sz w:val="20"/>
-        </w:rPr>
-        <w:t>Prijava korisnika</w:t>
+        <w:t>6.3.5 – Prijava korisnika</w:t>
       </w:r>
     </w:p>
     <w:p/>
@@ -30232,7 +30127,6 @@
     </w:p>
     <w:p/>
     <w:p>
-      <w:bookmarkStart w:id="89" w:name="_GoBack"/>
       <w:r>
         <w:rPr>
           <w:noProof/>
@@ -30279,7 +30173,6 @@
           </wp:inline>
         </w:drawing>
       </w:r>
-      <w:bookmarkEnd w:id="89"/>
     </w:p>
     <w:p>
       <w:pPr>
@@ -30302,28 +30195,7 @@
           <w:rFonts w:ascii="Arial" w:hAnsi="Arial" w:cs="Arial"/>
           <w:sz w:val="20"/>
         </w:rPr>
-        <w:t>6.3</w:t>
-      </w:r>
-      <w:r>
-        <w:rPr>
-          <w:rFonts w:ascii="Arial" w:hAnsi="Arial" w:cs="Arial"/>
-          <w:sz w:val="20"/>
-        </w:rPr>
-        <w:t>.6</w:t>
-      </w:r>
-      <w:r>
-        <w:rPr>
-          <w:rFonts w:ascii="Arial" w:hAnsi="Arial" w:cs="Arial"/>
-          <w:sz w:val="20"/>
-        </w:rPr>
-        <w:t xml:space="preserve"> – </w:t>
-      </w:r>
-      <w:r>
-        <w:rPr>
-          <w:rFonts w:ascii="Arial" w:hAnsi="Arial" w:cs="Arial"/>
-          <w:sz w:val="20"/>
-        </w:rPr>
-        <w:t>Prijava vozila na pregled</w:t>
+        <w:t>6.3.6 – Prijava vozila na pregled</w:t>
       </w:r>
     </w:p>
     <w:p>
@@ -30670,28 +30542,7 @@
           <w:rFonts w:ascii="Arial" w:hAnsi="Arial" w:cs="Arial"/>
           <w:sz w:val="20"/>
         </w:rPr>
-        <w:t>6.3</w:t>
-      </w:r>
-      <w:r>
-        <w:rPr>
-          <w:rFonts w:ascii="Arial" w:hAnsi="Arial" w:cs="Arial"/>
-          <w:sz w:val="20"/>
-        </w:rPr>
-        <w:t>.7</w:t>
-      </w:r>
-      <w:r>
-        <w:rPr>
-          <w:rFonts w:ascii="Arial" w:hAnsi="Arial" w:cs="Arial"/>
-          <w:sz w:val="20"/>
-        </w:rPr>
-        <w:t xml:space="preserve"> – </w:t>
-      </w:r>
-      <w:r>
-        <w:rPr>
-          <w:rFonts w:ascii="Arial" w:hAnsi="Arial" w:cs="Arial"/>
-          <w:sz w:val="20"/>
-        </w:rPr>
-        <w:t>Komponentni dijagram – frontend</w:t>
+        <w:t>6.3.7 – Komponentni dijagram – frontend</w:t>
       </w:r>
     </w:p>
     <w:p/>
@@ -30929,7 +30780,7 @@
           <w:szCs w:val="36"/>
         </w:rPr>
       </w:pPr>
-      <w:bookmarkStart w:id="90" w:name="_Toc531113937"/>
+      <w:bookmarkStart w:id="89" w:name="_Toc531113937"/>
       <w:r>
         <w:rPr>
           <w:rStyle w:val="IntenseReference"/>
@@ -30942,7 +30793,7 @@
         <w:lastRenderedPageBreak/>
         <w:t>Implementacija i korisničko sučelje</w:t>
       </w:r>
-      <w:bookmarkEnd w:id="90"/>
+      <w:bookmarkEnd w:id="89"/>
     </w:p>
     <w:p/>
     <w:p>
@@ -30961,7 +30812,7 @@
           <w:szCs w:val="24"/>
         </w:rPr>
       </w:pPr>
-      <w:bookmarkStart w:id="91" w:name="_Toc531113938"/>
+      <w:bookmarkStart w:id="90" w:name="_Toc531113938"/>
       <w:r>
         <w:rPr>
           <w:rStyle w:val="IntenseReference"/>
@@ -30984,7 +30835,7 @@
         </w:rPr>
         <w:t>IJAGRAM RAZMJEŠTAJA</w:t>
       </w:r>
-      <w:bookmarkEnd w:id="91"/>
+      <w:bookmarkEnd w:id="90"/>
     </w:p>
     <w:p>
       <w:pPr>
@@ -30999,8 +30850,8 @@
         <w:spacing w:line="360" w:lineRule="auto"/>
         <w:jc w:val="both"/>
       </w:pPr>
-      <w:bookmarkStart w:id="92" w:name="h.26in1rg" w:colFirst="0" w:colLast="0"/>
-      <w:bookmarkEnd w:id="92"/>
+      <w:bookmarkStart w:id="91" w:name="h.26in1rg" w:colFirst="0" w:colLast="0"/>
+      <w:bookmarkEnd w:id="91"/>
       <w:r>
         <w:rPr>
           <w:noProof/>
@@ -31069,21 +30920,7 @@
           <w:rFonts w:ascii="Arial" w:hAnsi="Arial" w:cs="Arial"/>
           <w:sz w:val="20"/>
         </w:rPr>
-        <w:t>7.1</w:t>
-      </w:r>
-      <w:r>
-        <w:rPr>
-          <w:rFonts w:ascii="Arial" w:hAnsi="Arial" w:cs="Arial"/>
-          <w:sz w:val="20"/>
-        </w:rPr>
-        <w:t xml:space="preserve"> – </w:t>
-      </w:r>
-      <w:r>
-        <w:rPr>
-          <w:rFonts w:ascii="Arial" w:hAnsi="Arial" w:cs="Arial"/>
-          <w:sz w:val="20"/>
-        </w:rPr>
-        <w:t>Dijagram razmještaja</w:t>
+        <w:t>7.1 – Dijagram razmještaja</w:t>
       </w:r>
     </w:p>
     <w:p/>
@@ -31127,7 +30964,7 @@
           <w:szCs w:val="24"/>
         </w:rPr>
       </w:pPr>
-      <w:bookmarkStart w:id="93" w:name="_Toc531113939"/>
+      <w:bookmarkStart w:id="92" w:name="_Toc531113939"/>
       <w:r>
         <w:rPr>
           <w:rStyle w:val="IntenseReference"/>
@@ -31151,7 +30988,7 @@
         </w:rPr>
         <w:t>ORIŠTENE TEHNOLOGIJE I ALATI</w:t>
       </w:r>
-      <w:bookmarkEnd w:id="93"/>
+      <w:bookmarkEnd w:id="92"/>
     </w:p>
     <w:p>
       <w:pPr>
@@ -31831,9 +31668,9 @@
           <w:szCs w:val="24"/>
         </w:rPr>
       </w:pPr>
-      <w:bookmarkStart w:id="94" w:name="h.lnxbz9" w:colFirst="0" w:colLast="0"/>
-      <w:bookmarkStart w:id="95" w:name="_Toc531113940"/>
-      <w:bookmarkEnd w:id="94"/>
+      <w:bookmarkStart w:id="93" w:name="h.lnxbz9" w:colFirst="0" w:colLast="0"/>
+      <w:bookmarkStart w:id="94" w:name="_Toc531113940"/>
+      <w:bookmarkEnd w:id="93"/>
       <w:r>
         <w:rPr>
           <w:rStyle w:val="IntenseReference"/>
@@ -31857,7 +31694,7 @@
         </w:rPr>
         <w:t>SJEČAK PROGRAMSKOG KODA VEZAN ZA TEMELJNU FUNKCIONALNOST SUSTAVA</w:t>
       </w:r>
-      <w:bookmarkEnd w:id="95"/>
+      <w:bookmarkEnd w:id="94"/>
     </w:p>
     <w:p>
       <w:pPr>
@@ -31911,9 +31748,9 @@
           <w:szCs w:val="24"/>
         </w:rPr>
       </w:pPr>
-      <w:bookmarkStart w:id="96" w:name="h.35nkun2" w:colFirst="0" w:colLast="0"/>
-      <w:bookmarkStart w:id="97" w:name="_Toc531113941"/>
-      <w:bookmarkEnd w:id="96"/>
+      <w:bookmarkStart w:id="95" w:name="h.35nkun2" w:colFirst="0" w:colLast="0"/>
+      <w:bookmarkStart w:id="96" w:name="_Toc531113941"/>
+      <w:bookmarkEnd w:id="95"/>
       <w:r>
         <w:rPr>
           <w:rStyle w:val="IntenseReference"/>
@@ -31937,7 +31774,7 @@
         </w:rPr>
         <w:t>SPITIVANJE PROGRAMSKOG RJEŠENJA</w:t>
       </w:r>
-      <w:bookmarkEnd w:id="97"/>
+      <w:bookmarkEnd w:id="96"/>
     </w:p>
     <w:p>
       <w:pPr>
@@ -31990,32 +31827,1606 @@
         <w:pStyle w:val="Normal1"/>
         <w:spacing w:line="360" w:lineRule="auto"/>
         <w:jc w:val="both"/>
-      </w:pPr>
-      <w:r>
         <w:rPr>
           <w:rFonts w:ascii="Arial" w:eastAsia="Arial" w:hAnsi="Arial" w:cs="Arial"/>
           <w:i/>
           <w:sz w:val="20"/>
         </w:rPr>
+      </w:pPr>
+      <w:r>
+        <w:rPr>
+          <w:rFonts w:ascii="Arial" w:eastAsia="Arial" w:hAnsi="Arial" w:cs="Arial"/>
+          <w:i/>
+          <w:sz w:val="20"/>
+        </w:rPr>
         <w:t xml:space="preserve">Različiti ulazi za ispitne scenarije trebaju pokrivati temeljnu funkcionalnost nekog modula i nekoliko rubnih uvjeta. </w:t>
       </w:r>
     </w:p>
+    <w:p>
+      <w:pPr>
+        <w:pStyle w:val="Caption"/>
+        <w:rPr>
+          <w:rFonts w:ascii="Arial" w:hAnsi="Arial" w:cs="Arial"/>
+          <w:sz w:val="24"/>
+          <w:szCs w:val="24"/>
+          <w:u w:val="single"/>
+        </w:rPr>
+      </w:pPr>
+      <w:r>
+        <w:rPr>
+          <w:rFonts w:ascii="Arial" w:hAnsi="Arial" w:cs="Arial"/>
+          <w:sz w:val="24"/>
+          <w:szCs w:val="24"/>
+          <w:u w:val="single"/>
+        </w:rPr>
+        <w:t>7.4.1. Registracija</w:t>
+      </w:r>
+      <w:r>
+        <w:rPr>
+          <w:rFonts w:ascii="Arial" w:hAnsi="Arial" w:cs="Arial"/>
+          <w:sz w:val="24"/>
+          <w:szCs w:val="24"/>
+          <w:u w:val="single"/>
+        </w:rPr>
+        <w:t xml:space="preserve"> korisnika</w:t>
+      </w:r>
+    </w:p>
+    <w:p>
+      <w:pPr>
+        <w:rPr>
+          <w:rFonts w:ascii="Arial" w:hAnsi="Arial" w:cs="Arial"/>
+          <w:sz w:val="24"/>
+          <w:szCs w:val="24"/>
+        </w:rPr>
+      </w:pPr>
+      <w:r>
+        <w:rPr>
+          <w:rFonts w:ascii="Arial" w:hAnsi="Arial" w:cs="Arial"/>
+          <w:sz w:val="24"/>
+          <w:szCs w:val="24"/>
+        </w:rPr>
+        <w:t>Ulaz:</w:t>
+      </w:r>
+    </w:p>
+    <w:p>
+      <w:pPr>
+        <w:pStyle w:val="ListParagraph"/>
+        <w:numPr>
+          <w:ilvl w:val="0"/>
+          <w:numId w:val="51"/>
+        </w:numPr>
+        <w:rPr>
+          <w:rFonts w:ascii="Arial" w:hAnsi="Arial" w:cs="Arial"/>
+          <w:sz w:val="24"/>
+          <w:szCs w:val="24"/>
+        </w:rPr>
+      </w:pPr>
+      <w:r>
+        <w:rPr>
+          <w:rFonts w:ascii="Arial" w:hAnsi="Arial" w:cs="Arial"/>
+          <w:sz w:val="24"/>
+          <w:szCs w:val="24"/>
+        </w:rPr>
+        <w:t>Unos podataka za registraciju</w:t>
+      </w:r>
+    </w:p>
+    <w:p>
+      <w:pPr>
+        <w:rPr>
+          <w:rFonts w:ascii="Arial" w:hAnsi="Arial" w:cs="Arial"/>
+          <w:sz w:val="24"/>
+          <w:szCs w:val="24"/>
+        </w:rPr>
+      </w:pPr>
+      <w:r>
+        <w:rPr>
+          <w:rFonts w:ascii="Arial" w:hAnsi="Arial" w:cs="Arial"/>
+          <w:sz w:val="24"/>
+          <w:szCs w:val="24"/>
+        </w:rPr>
+        <w:t>Očekivani izlaz:</w:t>
+      </w:r>
+    </w:p>
+    <w:p>
+      <w:pPr>
+        <w:pStyle w:val="ListParagraph"/>
+        <w:numPr>
+          <w:ilvl w:val="0"/>
+          <w:numId w:val="51"/>
+        </w:numPr>
+        <w:rPr>
+          <w:rFonts w:ascii="Arial" w:hAnsi="Arial" w:cs="Arial"/>
+          <w:sz w:val="24"/>
+          <w:szCs w:val="24"/>
+        </w:rPr>
+      </w:pPr>
+      <w:r>
+        <w:rPr>
+          <w:rFonts w:ascii="Arial" w:hAnsi="Arial" w:cs="Arial"/>
+          <w:sz w:val="24"/>
+          <w:szCs w:val="24"/>
+        </w:rPr>
+        <w:t>Uspješna registracija</w:t>
+      </w:r>
+    </w:p>
+    <w:p>
+      <w:pPr>
+        <w:pStyle w:val="ListParagraph"/>
+        <w:numPr>
+          <w:ilvl w:val="0"/>
+          <w:numId w:val="51"/>
+        </w:numPr>
+        <w:rPr>
+          <w:rFonts w:ascii="Arial" w:hAnsi="Arial" w:cs="Arial"/>
+          <w:sz w:val="24"/>
+          <w:szCs w:val="24"/>
+        </w:rPr>
+      </w:pPr>
+      <w:r>
+        <w:rPr>
+          <w:rFonts w:ascii="Arial" w:hAnsi="Arial" w:cs="Arial"/>
+          <w:sz w:val="24"/>
+          <w:szCs w:val="24"/>
+        </w:rPr>
+        <w:t>E-mail adresa neispravna</w:t>
+      </w:r>
+    </w:p>
+    <w:p>
+      <w:pPr>
+        <w:pStyle w:val="ListParagraph"/>
+        <w:numPr>
+          <w:ilvl w:val="0"/>
+          <w:numId w:val="51"/>
+        </w:numPr>
+        <w:rPr>
+          <w:rFonts w:ascii="Arial" w:hAnsi="Arial" w:cs="Arial"/>
+          <w:sz w:val="24"/>
+          <w:szCs w:val="24"/>
+        </w:rPr>
+      </w:pPr>
+      <w:r>
+        <w:rPr>
+          <w:rFonts w:ascii="Arial" w:hAnsi="Arial" w:cs="Arial"/>
+          <w:sz w:val="24"/>
+          <w:szCs w:val="24"/>
+        </w:rPr>
+        <w:t>E-mail adresa već postoji u bazi</w:t>
+      </w:r>
+    </w:p>
+    <w:p>
+      <w:pPr>
+        <w:pStyle w:val="ListParagraph"/>
+        <w:numPr>
+          <w:ilvl w:val="0"/>
+          <w:numId w:val="51"/>
+        </w:numPr>
+        <w:rPr>
+          <w:rFonts w:ascii="Arial" w:hAnsi="Arial" w:cs="Arial"/>
+          <w:sz w:val="24"/>
+          <w:szCs w:val="24"/>
+        </w:rPr>
+      </w:pPr>
+      <w:r>
+        <w:rPr>
+          <w:rFonts w:ascii="Arial" w:hAnsi="Arial" w:cs="Arial"/>
+          <w:sz w:val="24"/>
+          <w:szCs w:val="24"/>
+        </w:rPr>
+        <w:t>Lozinka krivo potvrđena</w:t>
+      </w:r>
+    </w:p>
+    <w:p>
+      <w:pPr>
+        <w:pStyle w:val="ListParagraph"/>
+        <w:numPr>
+          <w:ilvl w:val="0"/>
+          <w:numId w:val="51"/>
+        </w:numPr>
+        <w:rPr>
+          <w:rFonts w:ascii="Arial" w:hAnsi="Arial" w:cs="Arial"/>
+          <w:sz w:val="24"/>
+          <w:szCs w:val="24"/>
+        </w:rPr>
+      </w:pPr>
+      <w:r>
+        <w:rPr>
+          <w:rFonts w:ascii="Arial" w:hAnsi="Arial" w:cs="Arial"/>
+          <w:sz w:val="24"/>
+          <w:szCs w:val="24"/>
+        </w:rPr>
+        <w:t xml:space="preserve">Ne ispunjavanje svih </w:t>
+      </w:r>
+      <w:r>
+        <w:rPr>
+          <w:rFonts w:ascii="Arial" w:hAnsi="Arial" w:cs="Arial"/>
+          <w:sz w:val="24"/>
+          <w:szCs w:val="24"/>
+        </w:rPr>
+        <w:t>podataka</w:t>
+      </w:r>
+    </w:p>
+    <w:p>
+      <w:pPr>
+        <w:rPr>
+          <w:rFonts w:ascii="Arial" w:hAnsi="Arial" w:cs="Arial"/>
+          <w:sz w:val="24"/>
+          <w:szCs w:val="24"/>
+        </w:rPr>
+      </w:pPr>
+    </w:p>
+    <w:p>
+      <w:pPr>
+        <w:jc w:val="center"/>
+        <w:rPr>
+          <w:rFonts w:ascii="Arial" w:hAnsi="Arial" w:cs="Arial"/>
+          <w:sz w:val="24"/>
+          <w:szCs w:val="24"/>
+        </w:rPr>
+      </w:pPr>
+      <w:r>
+        <w:rPr>
+          <w:rFonts w:ascii="Arial" w:hAnsi="Arial" w:cs="Arial"/>
+          <w:noProof/>
+          <w:sz w:val="24"/>
+          <w:szCs w:val="24"/>
+        </w:rPr>
+        <w:drawing>
+          <wp:inline distT="0" distB="0" distL="0" distR="0" wp14:anchorId="091A3D5E" wp14:editId="29B12DDA">
+            <wp:extent cx="3765296" cy="3219450"/>
+            <wp:effectExtent l="0" t="0" r="6985" b="0"/>
+            <wp:docPr id="47" name="Picture 47"/>
+            <wp:cNvGraphicFramePr>
+              <a:graphicFrameLocks xmlns:a="http://schemas.openxmlformats.org/drawingml/2006/main" noChangeAspect="1"/>
+            </wp:cNvGraphicFramePr>
+            <a:graphic xmlns:a="http://schemas.openxmlformats.org/drawingml/2006/main">
+              <a:graphicData uri="http://schemas.openxmlformats.org/drawingml/2006/picture">
+                <pic:pic xmlns:pic="http://schemas.openxmlformats.org/drawingml/2006/picture">
+                  <pic:nvPicPr>
+                    <pic:cNvPr id="47" name="registracija.PNG"/>
+                    <pic:cNvPicPr/>
+                  </pic:nvPicPr>
+                  <pic:blipFill>
+                    <a:blip r:embed="rId40">
+                      <a:extLst>
+                        <a:ext uri="{28A0092B-C50C-407E-A947-70E740481C1C}">
+                          <a14:useLocalDpi xmlns:a14="http://schemas.microsoft.com/office/drawing/2010/main" val="0"/>
+                        </a:ext>
+                      </a:extLst>
+                    </a:blip>
+                    <a:stretch>
+                      <a:fillRect/>
+                    </a:stretch>
+                  </pic:blipFill>
+                  <pic:spPr>
+                    <a:xfrm>
+                      <a:off x="0" y="0"/>
+                      <a:ext cx="3785852" cy="3237026"/>
+                    </a:xfrm>
+                    <a:prstGeom prst="rect">
+                      <a:avLst/>
+                    </a:prstGeom>
+                  </pic:spPr>
+                </pic:pic>
+              </a:graphicData>
+            </a:graphic>
+          </wp:inline>
+        </w:drawing>
+      </w:r>
+    </w:p>
+    <w:p>
+      <w:pPr>
+        <w:rPr>
+          <w:rFonts w:ascii="Arial" w:hAnsi="Arial" w:cs="Arial"/>
+          <w:sz w:val="24"/>
+          <w:szCs w:val="24"/>
+        </w:rPr>
+      </w:pPr>
+      <w:r>
+        <w:rPr>
+          <w:rFonts w:ascii="Arial" w:hAnsi="Arial" w:cs="Arial"/>
+          <w:sz w:val="24"/>
+          <w:szCs w:val="24"/>
+        </w:rPr>
+        <w:lastRenderedPageBreak/>
+        <w:t>Izlaz:</w:t>
+      </w:r>
+    </w:p>
+    <w:p>
+      <w:pPr>
+        <w:pStyle w:val="ListParagraph"/>
+        <w:numPr>
+          <w:ilvl w:val="0"/>
+          <w:numId w:val="52"/>
+        </w:numPr>
+        <w:rPr>
+          <w:rFonts w:ascii="Arial" w:hAnsi="Arial" w:cs="Arial"/>
+          <w:sz w:val="24"/>
+          <w:szCs w:val="24"/>
+        </w:rPr>
+      </w:pPr>
+      <w:r>
+        <w:rPr>
+          <w:rFonts w:ascii="Arial" w:hAnsi="Arial" w:cs="Arial"/>
+          <w:sz w:val="24"/>
+          <w:szCs w:val="24"/>
+        </w:rPr>
+        <w:t>Ne ispunjavanje svih podataka</w:t>
+      </w:r>
+    </w:p>
+    <w:p>
+      <w:pPr>
+        <w:rPr>
+          <w:rFonts w:ascii="Arial" w:hAnsi="Arial" w:cs="Arial"/>
+          <w:sz w:val="24"/>
+          <w:szCs w:val="24"/>
+        </w:rPr>
+      </w:pPr>
+    </w:p>
+    <w:p>
+      <w:pPr>
+        <w:jc w:val="center"/>
+        <w:rPr>
+          <w:rFonts w:ascii="Arial" w:hAnsi="Arial" w:cs="Arial"/>
+          <w:sz w:val="24"/>
+          <w:szCs w:val="24"/>
+        </w:rPr>
+      </w:pPr>
+      <w:r>
+        <w:rPr>
+          <w:rFonts w:ascii="Arial" w:hAnsi="Arial" w:cs="Arial"/>
+          <w:noProof/>
+          <w:sz w:val="24"/>
+          <w:szCs w:val="24"/>
+        </w:rPr>
+        <w:drawing>
+          <wp:inline distT="0" distB="0" distL="0" distR="0" wp14:anchorId="62E6BF38" wp14:editId="09425DA0">
+            <wp:extent cx="3619500" cy="3284324"/>
+            <wp:effectExtent l="0" t="0" r="0" b="0"/>
+            <wp:docPr id="55" name="Picture 55"/>
+            <wp:cNvGraphicFramePr>
+              <a:graphicFrameLocks xmlns:a="http://schemas.openxmlformats.org/drawingml/2006/main" noChangeAspect="1"/>
+            </wp:cNvGraphicFramePr>
+            <a:graphic xmlns:a="http://schemas.openxmlformats.org/drawingml/2006/main">
+              <a:graphicData uri="http://schemas.openxmlformats.org/drawingml/2006/picture">
+                <pic:pic xmlns:pic="http://schemas.openxmlformats.org/drawingml/2006/picture">
+                  <pic:nvPicPr>
+                    <pic:cNvPr id="55" name="registracija-ne ispunjena.PNG"/>
+                    <pic:cNvPicPr/>
+                  </pic:nvPicPr>
+                  <pic:blipFill>
+                    <a:blip r:embed="rId41">
+                      <a:extLst>
+                        <a:ext uri="{28A0092B-C50C-407E-A947-70E740481C1C}">
+                          <a14:useLocalDpi xmlns:a14="http://schemas.microsoft.com/office/drawing/2010/main" val="0"/>
+                        </a:ext>
+                      </a:extLst>
+                    </a:blip>
+                    <a:stretch>
+                      <a:fillRect/>
+                    </a:stretch>
+                  </pic:blipFill>
+                  <pic:spPr>
+                    <a:xfrm>
+                      <a:off x="0" y="0"/>
+                      <a:ext cx="3642091" cy="3304823"/>
+                    </a:xfrm>
+                    <a:prstGeom prst="rect">
+                      <a:avLst/>
+                    </a:prstGeom>
+                  </pic:spPr>
+                </pic:pic>
+              </a:graphicData>
+            </a:graphic>
+          </wp:inline>
+        </w:drawing>
+      </w:r>
+    </w:p>
+    <w:p>
+      <w:pPr>
+        <w:rPr>
+          <w:rFonts w:ascii="Arial" w:hAnsi="Arial" w:cs="Arial"/>
+          <w:sz w:val="24"/>
+          <w:szCs w:val="24"/>
+        </w:rPr>
+      </w:pPr>
+      <w:r>
+        <w:rPr>
+          <w:rFonts w:ascii="Arial" w:hAnsi="Arial" w:cs="Arial"/>
+          <w:sz w:val="24"/>
+          <w:szCs w:val="24"/>
+        </w:rPr>
+        <w:t>Izlaz:</w:t>
+      </w:r>
+    </w:p>
+    <w:p>
+      <w:pPr>
+        <w:pStyle w:val="ListParagraph"/>
+        <w:numPr>
+          <w:ilvl w:val="0"/>
+          <w:numId w:val="52"/>
+        </w:numPr>
+        <w:rPr>
+          <w:rFonts w:ascii="Arial" w:hAnsi="Arial" w:cs="Arial"/>
+          <w:sz w:val="24"/>
+          <w:szCs w:val="24"/>
+        </w:rPr>
+      </w:pPr>
+      <w:r>
+        <w:rPr>
+          <w:rFonts w:ascii="Arial" w:hAnsi="Arial" w:cs="Arial"/>
+          <w:sz w:val="24"/>
+          <w:szCs w:val="24"/>
+        </w:rPr>
+        <w:t>Lozinka krivo potvrđena</w:t>
+      </w:r>
+    </w:p>
+    <w:p>
+      <w:pPr>
+        <w:jc w:val="center"/>
+        <w:rPr>
+          <w:rFonts w:ascii="Arial" w:hAnsi="Arial" w:cs="Arial"/>
+          <w:sz w:val="24"/>
+          <w:szCs w:val="24"/>
+        </w:rPr>
+      </w:pPr>
+      <w:r>
+        <w:rPr>
+          <w:rFonts w:ascii="Arial" w:hAnsi="Arial" w:cs="Arial"/>
+          <w:noProof/>
+          <w:sz w:val="24"/>
+          <w:szCs w:val="24"/>
+        </w:rPr>
+        <w:drawing>
+          <wp:inline distT="0" distB="0" distL="0" distR="0" wp14:anchorId="7AEF9910" wp14:editId="4EF10235">
+            <wp:extent cx="3605173" cy="3352800"/>
+            <wp:effectExtent l="0" t="0" r="0" b="0"/>
+            <wp:docPr id="56" name="Picture 56"/>
+            <wp:cNvGraphicFramePr>
+              <a:graphicFrameLocks xmlns:a="http://schemas.openxmlformats.org/drawingml/2006/main" noChangeAspect="1"/>
+            </wp:cNvGraphicFramePr>
+            <a:graphic xmlns:a="http://schemas.openxmlformats.org/drawingml/2006/main">
+              <a:graphicData uri="http://schemas.openxmlformats.org/drawingml/2006/picture">
+                <pic:pic xmlns:pic="http://schemas.openxmlformats.org/drawingml/2006/picture">
+                  <pic:nvPicPr>
+                    <pic:cNvPr id="56" name="registracija-lozinke nisu iste.PNG"/>
+                    <pic:cNvPicPr/>
+                  </pic:nvPicPr>
+                  <pic:blipFill>
+                    <a:blip r:embed="rId42">
+                      <a:extLst>
+                        <a:ext uri="{28A0092B-C50C-407E-A947-70E740481C1C}">
+                          <a14:useLocalDpi xmlns:a14="http://schemas.microsoft.com/office/drawing/2010/main" val="0"/>
+                        </a:ext>
+                      </a:extLst>
+                    </a:blip>
+                    <a:stretch>
+                      <a:fillRect/>
+                    </a:stretch>
+                  </pic:blipFill>
+                  <pic:spPr>
+                    <a:xfrm>
+                      <a:off x="0" y="0"/>
+                      <a:ext cx="3631808" cy="3377571"/>
+                    </a:xfrm>
+                    <a:prstGeom prst="rect">
+                      <a:avLst/>
+                    </a:prstGeom>
+                  </pic:spPr>
+                </pic:pic>
+              </a:graphicData>
+            </a:graphic>
+          </wp:inline>
+        </w:drawing>
+      </w:r>
+    </w:p>
+    <w:p>
+      <w:pPr>
+        <w:rPr>
+          <w:rFonts w:ascii="Arial" w:hAnsi="Arial" w:cs="Arial"/>
+          <w:sz w:val="24"/>
+          <w:szCs w:val="24"/>
+        </w:rPr>
+      </w:pPr>
+      <w:r>
+        <w:rPr>
+          <w:rFonts w:ascii="Arial" w:hAnsi="Arial" w:cs="Arial"/>
+          <w:sz w:val="24"/>
+          <w:szCs w:val="24"/>
+        </w:rPr>
+        <w:lastRenderedPageBreak/>
+        <w:t>Izlaz:</w:t>
+      </w:r>
+    </w:p>
+    <w:p>
+      <w:pPr>
+        <w:pStyle w:val="ListParagraph"/>
+        <w:numPr>
+          <w:ilvl w:val="0"/>
+          <w:numId w:val="52"/>
+        </w:numPr>
+        <w:rPr>
+          <w:rFonts w:ascii="Arial" w:hAnsi="Arial" w:cs="Arial"/>
+          <w:sz w:val="24"/>
+          <w:szCs w:val="24"/>
+        </w:rPr>
+      </w:pPr>
+      <w:r>
+        <w:rPr>
+          <w:rFonts w:ascii="Arial" w:hAnsi="Arial" w:cs="Arial"/>
+          <w:sz w:val="24"/>
+          <w:szCs w:val="24"/>
+        </w:rPr>
+        <w:t>Uspješna registracija</w:t>
+      </w:r>
+    </w:p>
+    <w:p>
+      <w:pPr>
+        <w:jc w:val="center"/>
+        <w:rPr>
+          <w:rFonts w:ascii="Arial" w:hAnsi="Arial" w:cs="Arial"/>
+          <w:sz w:val="24"/>
+          <w:szCs w:val="24"/>
+        </w:rPr>
+      </w:pPr>
+      <w:r>
+        <w:rPr>
+          <w:rFonts w:ascii="Arial" w:hAnsi="Arial" w:cs="Arial"/>
+          <w:noProof/>
+          <w:sz w:val="24"/>
+          <w:szCs w:val="24"/>
+        </w:rPr>
+        <w:drawing>
+          <wp:inline distT="0" distB="0" distL="0" distR="0" wp14:anchorId="3CF06F32" wp14:editId="6B7A2711">
+            <wp:extent cx="3343275" cy="3000507"/>
+            <wp:effectExtent l="0" t="0" r="0" b="9525"/>
+            <wp:docPr id="57" name="Picture 57"/>
+            <wp:cNvGraphicFramePr>
+              <a:graphicFrameLocks xmlns:a="http://schemas.openxmlformats.org/drawingml/2006/main" noChangeAspect="1"/>
+            </wp:cNvGraphicFramePr>
+            <a:graphic xmlns:a="http://schemas.openxmlformats.org/drawingml/2006/main">
+              <a:graphicData uri="http://schemas.openxmlformats.org/drawingml/2006/picture">
+                <pic:pic xmlns:pic="http://schemas.openxmlformats.org/drawingml/2006/picture">
+                  <pic:nvPicPr>
+                    <pic:cNvPr id="57" name="registracija-uspješna.PNG"/>
+                    <pic:cNvPicPr/>
+                  </pic:nvPicPr>
+                  <pic:blipFill>
+                    <a:blip r:embed="rId43">
+                      <a:extLst>
+                        <a:ext uri="{28A0092B-C50C-407E-A947-70E740481C1C}">
+                          <a14:useLocalDpi xmlns:a14="http://schemas.microsoft.com/office/drawing/2010/main" val="0"/>
+                        </a:ext>
+                      </a:extLst>
+                    </a:blip>
+                    <a:stretch>
+                      <a:fillRect/>
+                    </a:stretch>
+                  </pic:blipFill>
+                  <pic:spPr>
+                    <a:xfrm>
+                      <a:off x="0" y="0"/>
+                      <a:ext cx="3352255" cy="3008566"/>
+                    </a:xfrm>
+                    <a:prstGeom prst="rect">
+                      <a:avLst/>
+                    </a:prstGeom>
+                  </pic:spPr>
+                </pic:pic>
+              </a:graphicData>
+            </a:graphic>
+          </wp:inline>
+        </w:drawing>
+      </w:r>
+    </w:p>
+    <w:p>
+      <w:pPr>
+        <w:pStyle w:val="ListParagraph"/>
+        <w:numPr>
+          <w:ilvl w:val="0"/>
+          <w:numId w:val="52"/>
+        </w:numPr>
+        <w:rPr>
+          <w:rFonts w:ascii="Arial" w:hAnsi="Arial" w:cs="Arial"/>
+          <w:sz w:val="24"/>
+          <w:szCs w:val="24"/>
+        </w:rPr>
+      </w:pPr>
+      <w:r>
+        <w:rPr>
+          <w:rFonts w:ascii="Arial" w:hAnsi="Arial" w:cs="Arial"/>
+          <w:sz w:val="24"/>
+          <w:szCs w:val="24"/>
+        </w:rPr>
+        <w:t>Potvrda registracije preko E-maila</w:t>
+      </w:r>
+    </w:p>
+    <w:p>
+      <w:pPr>
+        <w:jc w:val="center"/>
+        <w:rPr>
+          <w:rFonts w:ascii="Arial" w:hAnsi="Arial" w:cs="Arial"/>
+          <w:sz w:val="24"/>
+          <w:szCs w:val="24"/>
+        </w:rPr>
+      </w:pPr>
+      <w:r>
+        <w:rPr>
+          <w:rFonts w:ascii="Arial" w:hAnsi="Arial" w:cs="Arial"/>
+          <w:noProof/>
+          <w:sz w:val="24"/>
+          <w:szCs w:val="24"/>
+        </w:rPr>
+        <w:drawing>
+          <wp:inline distT="0" distB="0" distL="0" distR="0" wp14:anchorId="50B2E332" wp14:editId="603117D9">
+            <wp:extent cx="4709472" cy="2943225"/>
+            <wp:effectExtent l="0" t="0" r="0" b="0"/>
+            <wp:docPr id="58" name="Picture 58"/>
+            <wp:cNvGraphicFramePr>
+              <a:graphicFrameLocks xmlns:a="http://schemas.openxmlformats.org/drawingml/2006/main" noChangeAspect="1"/>
+            </wp:cNvGraphicFramePr>
+            <a:graphic xmlns:a="http://schemas.openxmlformats.org/drawingml/2006/main">
+              <a:graphicData uri="http://schemas.openxmlformats.org/drawingml/2006/picture">
+                <pic:pic xmlns:pic="http://schemas.openxmlformats.org/drawingml/2006/picture">
+                  <pic:nvPicPr>
+                    <pic:cNvPr id="58" name="mail potvrda.png"/>
+                    <pic:cNvPicPr/>
+                  </pic:nvPicPr>
+                  <pic:blipFill>
+                    <a:blip r:embed="rId44" cstate="print">
+                      <a:extLst>
+                        <a:ext uri="{28A0092B-C50C-407E-A947-70E740481C1C}">
+                          <a14:useLocalDpi xmlns:a14="http://schemas.microsoft.com/office/drawing/2010/main" val="0"/>
+                        </a:ext>
+                      </a:extLst>
+                    </a:blip>
+                    <a:stretch>
+                      <a:fillRect/>
+                    </a:stretch>
+                  </pic:blipFill>
+                  <pic:spPr>
+                    <a:xfrm>
+                      <a:off x="0" y="0"/>
+                      <a:ext cx="4731773" cy="2957163"/>
+                    </a:xfrm>
+                    <a:prstGeom prst="rect">
+                      <a:avLst/>
+                    </a:prstGeom>
+                  </pic:spPr>
+                </pic:pic>
+              </a:graphicData>
+            </a:graphic>
+          </wp:inline>
+        </w:drawing>
+      </w:r>
+    </w:p>
+    <w:p>
+      <w:pPr>
+        <w:rPr>
+          <w:rFonts w:ascii="Arial" w:hAnsi="Arial" w:cs="Arial"/>
+          <w:sz w:val="24"/>
+          <w:szCs w:val="24"/>
+        </w:rPr>
+      </w:pPr>
+    </w:p>
+    <w:p>
+      <w:pPr>
+        <w:rPr>
+          <w:rFonts w:ascii="Arial" w:hAnsi="Arial" w:cs="Arial"/>
+          <w:sz w:val="24"/>
+          <w:szCs w:val="24"/>
+        </w:rPr>
+      </w:pPr>
+    </w:p>
+    <w:p>
+      <w:pPr>
+        <w:rPr>
+          <w:rFonts w:ascii="Arial" w:hAnsi="Arial" w:cs="Arial"/>
+          <w:sz w:val="24"/>
+          <w:szCs w:val="24"/>
+        </w:rPr>
+      </w:pPr>
+    </w:p>
+    <w:p>
+      <w:pPr>
+        <w:pStyle w:val="Normal1"/>
+        <w:spacing w:line="360" w:lineRule="auto"/>
+        <w:jc w:val="both"/>
+        <w:rPr>
+          <w:rFonts w:ascii="Arial" w:eastAsia="Arial" w:hAnsi="Arial" w:cs="Arial"/>
+          <w:sz w:val="20"/>
+        </w:rPr>
+      </w:pPr>
+    </w:p>
+    <w:p>
+      <w:pPr>
+        <w:pStyle w:val="Caption"/>
+        <w:numPr>
+          <w:ilvl w:val="2"/>
+          <w:numId w:val="15"/>
+        </w:numPr>
+        <w:rPr>
+          <w:rFonts w:ascii="Arial" w:hAnsi="Arial" w:cs="Arial"/>
+          <w:sz w:val="24"/>
+          <w:szCs w:val="24"/>
+          <w:u w:val="single"/>
+        </w:rPr>
+      </w:pPr>
+      <w:r>
+        <w:rPr>
+          <w:rFonts w:ascii="Arial" w:hAnsi="Arial" w:cs="Arial"/>
+          <w:sz w:val="24"/>
+          <w:szCs w:val="24"/>
+          <w:u w:val="single"/>
+        </w:rPr>
+        <w:lastRenderedPageBreak/>
+        <w:t>Prijava korisnika</w:t>
+      </w:r>
+    </w:p>
+    <w:p/>
+    <w:p>
+      <w:pPr>
+        <w:rPr>
+          <w:rFonts w:ascii="Arial" w:hAnsi="Arial" w:cs="Arial"/>
+          <w:sz w:val="24"/>
+          <w:szCs w:val="24"/>
+        </w:rPr>
+      </w:pPr>
+      <w:r>
+        <w:rPr>
+          <w:rFonts w:ascii="Arial" w:hAnsi="Arial" w:cs="Arial"/>
+          <w:sz w:val="24"/>
+          <w:szCs w:val="24"/>
+        </w:rPr>
+        <w:t>Ulaz:</w:t>
+      </w:r>
+    </w:p>
+    <w:p>
+      <w:pPr>
+        <w:pStyle w:val="ListParagraph"/>
+        <w:numPr>
+          <w:ilvl w:val="0"/>
+          <w:numId w:val="49"/>
+        </w:numPr>
+        <w:rPr>
+          <w:rFonts w:ascii="Arial" w:hAnsi="Arial" w:cs="Arial"/>
+          <w:sz w:val="24"/>
+          <w:szCs w:val="24"/>
+        </w:rPr>
+      </w:pPr>
+      <w:r>
+        <w:rPr>
+          <w:rFonts w:ascii="Arial" w:hAnsi="Arial" w:cs="Arial"/>
+          <w:sz w:val="24"/>
+          <w:szCs w:val="24"/>
+        </w:rPr>
+        <w:t>Unos podataka za prijavu</w:t>
+      </w:r>
+    </w:p>
+    <w:p>
+      <w:pPr>
+        <w:rPr>
+          <w:rFonts w:ascii="Arial" w:hAnsi="Arial" w:cs="Arial"/>
+          <w:sz w:val="24"/>
+          <w:szCs w:val="24"/>
+        </w:rPr>
+      </w:pPr>
+    </w:p>
+    <w:p>
+      <w:pPr>
+        <w:rPr>
+          <w:rFonts w:ascii="Arial" w:hAnsi="Arial" w:cs="Arial"/>
+          <w:sz w:val="24"/>
+          <w:szCs w:val="24"/>
+        </w:rPr>
+      </w:pPr>
+      <w:r>
+        <w:rPr>
+          <w:rFonts w:ascii="Arial" w:hAnsi="Arial" w:cs="Arial"/>
+          <w:sz w:val="24"/>
+          <w:szCs w:val="24"/>
+        </w:rPr>
+        <w:t>Očekivani izlaz:</w:t>
+      </w:r>
+    </w:p>
+    <w:p>
+      <w:pPr>
+        <w:pStyle w:val="ListParagraph"/>
+        <w:numPr>
+          <w:ilvl w:val="0"/>
+          <w:numId w:val="49"/>
+        </w:numPr>
+        <w:rPr>
+          <w:rFonts w:ascii="Arial" w:hAnsi="Arial" w:cs="Arial"/>
+          <w:sz w:val="24"/>
+          <w:szCs w:val="24"/>
+        </w:rPr>
+      </w:pPr>
+      <w:r>
+        <w:rPr>
+          <w:rFonts w:ascii="Arial" w:hAnsi="Arial" w:cs="Arial"/>
+          <w:sz w:val="24"/>
+          <w:szCs w:val="24"/>
+        </w:rPr>
+        <w:t>Korisnik je ulogiran u stranicu</w:t>
+      </w:r>
+    </w:p>
+    <w:p>
+      <w:pPr>
+        <w:pStyle w:val="ListParagraph"/>
+        <w:numPr>
+          <w:ilvl w:val="0"/>
+          <w:numId w:val="49"/>
+        </w:numPr>
+        <w:rPr>
+          <w:rFonts w:ascii="Arial" w:hAnsi="Arial" w:cs="Arial"/>
+          <w:sz w:val="24"/>
+          <w:szCs w:val="24"/>
+        </w:rPr>
+      </w:pPr>
+      <w:r>
+        <w:rPr>
+          <w:rFonts w:ascii="Arial" w:hAnsi="Arial" w:cs="Arial"/>
+          <w:sz w:val="24"/>
+          <w:szCs w:val="24"/>
+        </w:rPr>
+        <w:t>Nove opcije otvorene (rezervacija, Racun(ime), odjava)</w:t>
+      </w:r>
+    </w:p>
+    <w:p>
+      <w:pPr>
+        <w:pStyle w:val="ListParagraph"/>
+        <w:numPr>
+          <w:ilvl w:val="0"/>
+          <w:numId w:val="49"/>
+        </w:numPr>
+        <w:rPr>
+          <w:rFonts w:ascii="Arial" w:hAnsi="Arial" w:cs="Arial"/>
+          <w:sz w:val="24"/>
+          <w:szCs w:val="24"/>
+        </w:rPr>
+      </w:pPr>
+      <w:r>
+        <w:rPr>
+          <w:rFonts w:ascii="Arial" w:hAnsi="Arial" w:cs="Arial"/>
+          <w:sz w:val="24"/>
+          <w:szCs w:val="24"/>
+        </w:rPr>
+        <w:t>E-mail adresa nije ispravna</w:t>
+      </w:r>
+    </w:p>
+    <w:p>
+      <w:pPr>
+        <w:pStyle w:val="ListParagraph"/>
+        <w:numPr>
+          <w:ilvl w:val="0"/>
+          <w:numId w:val="49"/>
+        </w:numPr>
+        <w:rPr>
+          <w:rFonts w:ascii="Arial" w:hAnsi="Arial" w:cs="Arial"/>
+          <w:sz w:val="24"/>
+          <w:szCs w:val="24"/>
+        </w:rPr>
+      </w:pPr>
+      <w:r>
+        <w:rPr>
+          <w:rFonts w:ascii="Arial" w:hAnsi="Arial" w:cs="Arial"/>
+          <w:sz w:val="24"/>
+          <w:szCs w:val="24"/>
+        </w:rPr>
+        <w:t>Lozinka nije ispravna</w:t>
+      </w:r>
+    </w:p>
+    <w:p>
+      <w:pPr>
+        <w:rPr>
+          <w:rFonts w:ascii="Arial" w:hAnsi="Arial" w:cs="Arial"/>
+          <w:sz w:val="24"/>
+          <w:szCs w:val="24"/>
+        </w:rPr>
+      </w:pPr>
+    </w:p>
+    <w:p>
+      <w:pPr>
+        <w:rPr>
+          <w:rFonts w:ascii="Arial" w:hAnsi="Arial" w:cs="Arial"/>
+          <w:sz w:val="24"/>
+          <w:szCs w:val="24"/>
+        </w:rPr>
+      </w:pPr>
+    </w:p>
+    <w:p>
+      <w:pPr>
+        <w:rPr>
+          <w:rFonts w:ascii="Arial" w:hAnsi="Arial" w:cs="Arial"/>
+          <w:sz w:val="24"/>
+          <w:szCs w:val="24"/>
+        </w:rPr>
+      </w:pPr>
+    </w:p>
+    <w:p>
+      <w:pPr>
+        <w:rPr>
+          <w:rFonts w:ascii="Arial" w:hAnsi="Arial" w:cs="Arial"/>
+          <w:sz w:val="24"/>
+          <w:szCs w:val="24"/>
+        </w:rPr>
+      </w:pPr>
+    </w:p>
+    <w:p>
+      <w:pPr>
+        <w:jc w:val="center"/>
+        <w:rPr>
+          <w:rFonts w:ascii="Arial" w:hAnsi="Arial" w:cs="Arial"/>
+          <w:sz w:val="24"/>
+          <w:szCs w:val="24"/>
+        </w:rPr>
+      </w:pPr>
+      <w:r>
+        <w:rPr>
+          <w:rFonts w:ascii="Arial" w:hAnsi="Arial" w:cs="Arial"/>
+          <w:noProof/>
+          <w:sz w:val="24"/>
+          <w:szCs w:val="24"/>
+        </w:rPr>
+        <w:drawing>
+          <wp:inline distT="0" distB="0" distL="0" distR="0" wp14:anchorId="7423F1C5" wp14:editId="658259D2">
+            <wp:extent cx="4143374" cy="2651760"/>
+            <wp:effectExtent l="0" t="0" r="0" b="0"/>
+            <wp:docPr id="32" name="Picture 32"/>
+            <wp:cNvGraphicFramePr>
+              <a:graphicFrameLocks xmlns:a="http://schemas.openxmlformats.org/drawingml/2006/main" noChangeAspect="1"/>
+            </wp:cNvGraphicFramePr>
+            <a:graphic xmlns:a="http://schemas.openxmlformats.org/drawingml/2006/main">
+              <a:graphicData uri="http://schemas.openxmlformats.org/drawingml/2006/picture">
+                <pic:pic xmlns:pic="http://schemas.openxmlformats.org/drawingml/2006/picture">
+                  <pic:nvPicPr>
+                    <pic:cNvPr id="32" name="login window.PNG"/>
+                    <pic:cNvPicPr/>
+                  </pic:nvPicPr>
+                  <pic:blipFill>
+                    <a:blip r:embed="rId45">
+                      <a:extLst>
+                        <a:ext uri="{28A0092B-C50C-407E-A947-70E740481C1C}">
+                          <a14:useLocalDpi xmlns:a14="http://schemas.microsoft.com/office/drawing/2010/main" val="0"/>
+                        </a:ext>
+                      </a:extLst>
+                    </a:blip>
+                    <a:stretch>
+                      <a:fillRect/>
+                    </a:stretch>
+                  </pic:blipFill>
+                  <pic:spPr>
+                    <a:xfrm>
+                      <a:off x="0" y="0"/>
+                      <a:ext cx="4163006" cy="2664324"/>
+                    </a:xfrm>
+                    <a:prstGeom prst="rect">
+                      <a:avLst/>
+                    </a:prstGeom>
+                  </pic:spPr>
+                </pic:pic>
+              </a:graphicData>
+            </a:graphic>
+          </wp:inline>
+        </w:drawing>
+      </w:r>
+    </w:p>
+    <w:p/>
+    <w:p/>
+    <w:p/>
+    <w:p/>
+    <w:p/>
     <w:p>
       <w:pPr>
         <w:pStyle w:val="Normal1"/>
         <w:jc w:val="both"/>
-      </w:pPr>
+        <w:rPr>
+          <w:rFonts w:ascii="Arial" w:hAnsi="Arial" w:cs="Arial"/>
+        </w:rPr>
+      </w:pPr>
+      <w:r>
+        <w:rPr>
+          <w:rFonts w:ascii="Arial" w:hAnsi="Arial" w:cs="Arial"/>
+        </w:rPr>
+        <w:lastRenderedPageBreak/>
+        <w:t>Izlaz :</w:t>
+      </w:r>
+    </w:p>
+    <w:p>
+      <w:pPr>
+        <w:pStyle w:val="Normal1"/>
+        <w:numPr>
+          <w:ilvl w:val="0"/>
+          <w:numId w:val="50"/>
+        </w:numPr>
+        <w:jc w:val="both"/>
+        <w:rPr>
+          <w:rFonts w:ascii="Arial" w:hAnsi="Arial" w:cs="Arial"/>
+        </w:rPr>
+      </w:pPr>
+      <w:r>
+        <w:rPr>
+          <w:rFonts w:ascii="Arial" w:hAnsi="Arial" w:cs="Arial"/>
+        </w:rPr>
+        <w:t>Korisnik je unio krivu lozinku ili korisnički račun za prijavu.</w:t>
+      </w:r>
     </w:p>
     <w:p>
       <w:pPr>
         <w:pStyle w:val="Normal1"/>
         <w:jc w:val="both"/>
+        <w:rPr>
+          <w:rFonts w:ascii="Arial" w:hAnsi="Arial" w:cs="Arial"/>
+        </w:rPr>
       </w:pPr>
     </w:p>
     <w:p>
       <w:pPr>
         <w:pStyle w:val="Normal1"/>
-      </w:pPr>
+        <w:jc w:val="center"/>
+        <w:rPr>
+          <w:rFonts w:ascii="Arial" w:hAnsi="Arial" w:cs="Arial"/>
+        </w:rPr>
+      </w:pPr>
+      <w:r>
+        <w:rPr>
+          <w:rFonts w:ascii="Arial" w:hAnsi="Arial" w:cs="Arial"/>
+          <w:noProof/>
+        </w:rPr>
+        <w:drawing>
+          <wp:inline distT="0" distB="0" distL="0" distR="0" wp14:anchorId="2771DB3E" wp14:editId="5FE550A6">
+            <wp:extent cx="4323707" cy="3174500"/>
+            <wp:effectExtent l="0" t="0" r="1270" b="6985"/>
+            <wp:docPr id="42" name="Picture 42"/>
+            <wp:cNvGraphicFramePr>
+              <a:graphicFrameLocks xmlns:a="http://schemas.openxmlformats.org/drawingml/2006/main" noChangeAspect="1"/>
+            </wp:cNvGraphicFramePr>
+            <a:graphic xmlns:a="http://schemas.openxmlformats.org/drawingml/2006/main">
+              <a:graphicData uri="http://schemas.openxmlformats.org/drawingml/2006/picture">
+                <pic:pic xmlns:pic="http://schemas.openxmlformats.org/drawingml/2006/picture">
+                  <pic:nvPicPr>
+                    <pic:cNvPr id="42" name="login wrong data.PNG"/>
+                    <pic:cNvPicPr/>
+                  </pic:nvPicPr>
+                  <pic:blipFill>
+                    <a:blip r:embed="rId46">
+                      <a:extLst>
+                        <a:ext uri="{28A0092B-C50C-407E-A947-70E740481C1C}">
+                          <a14:useLocalDpi xmlns:a14="http://schemas.microsoft.com/office/drawing/2010/main" val="0"/>
+                        </a:ext>
+                      </a:extLst>
+                    </a:blip>
+                    <a:stretch>
+                      <a:fillRect/>
+                    </a:stretch>
+                  </pic:blipFill>
+                  <pic:spPr>
+                    <a:xfrm>
+                      <a:off x="0" y="0"/>
+                      <a:ext cx="4356179" cy="3198341"/>
+                    </a:xfrm>
+                    <a:prstGeom prst="rect">
+                      <a:avLst/>
+                    </a:prstGeom>
+                  </pic:spPr>
+                </pic:pic>
+              </a:graphicData>
+            </a:graphic>
+          </wp:inline>
+        </w:drawing>
+      </w:r>
+    </w:p>
+    <w:p>
+      <w:pPr>
+        <w:pStyle w:val="Normal1"/>
+        <w:jc w:val="center"/>
+        <w:rPr>
+          <w:rFonts w:ascii="Arial" w:hAnsi="Arial" w:cs="Arial"/>
+        </w:rPr>
+      </w:pPr>
+    </w:p>
+    <w:p>
+      <w:pPr>
+        <w:pStyle w:val="Normal1"/>
+        <w:numPr>
+          <w:ilvl w:val="0"/>
+          <w:numId w:val="50"/>
+        </w:numPr>
+        <w:rPr>
+          <w:rFonts w:ascii="Arial" w:hAnsi="Arial" w:cs="Arial"/>
+        </w:rPr>
+      </w:pPr>
+      <w:r>
+        <w:rPr>
+          <w:rFonts w:ascii="Arial" w:hAnsi="Arial" w:cs="Arial"/>
+        </w:rPr>
+        <w:t>Unos ispravnih podataka</w:t>
+      </w:r>
+    </w:p>
+    <w:p>
+      <w:pPr>
+        <w:pStyle w:val="Normal1"/>
+        <w:rPr>
+          <w:rFonts w:ascii="Arial" w:hAnsi="Arial" w:cs="Arial"/>
+        </w:rPr>
+      </w:pPr>
+    </w:p>
+    <w:p>
+      <w:pPr>
+        <w:pStyle w:val="Normal1"/>
+        <w:rPr>
+          <w:rFonts w:ascii="Arial" w:hAnsi="Arial" w:cs="Arial"/>
+        </w:rPr>
+      </w:pPr>
+    </w:p>
+    <w:p>
+      <w:pPr>
+        <w:pStyle w:val="Normal1"/>
+        <w:rPr>
+          <w:rFonts w:ascii="Arial" w:hAnsi="Arial" w:cs="Arial"/>
+        </w:rPr>
+      </w:pPr>
+      <w:r>
+        <w:rPr>
+          <w:rFonts w:ascii="Arial" w:hAnsi="Arial" w:cs="Arial"/>
+          <w:noProof/>
+        </w:rPr>
+        <w:drawing>
+          <wp:inline distT="0" distB="0" distL="0" distR="0" wp14:anchorId="18F1B6BB" wp14:editId="5F405138">
+            <wp:extent cx="5760085" cy="1400175"/>
+            <wp:effectExtent l="0" t="0" r="0" b="9525"/>
+            <wp:docPr id="44" name="Picture 44"/>
+            <wp:cNvGraphicFramePr>
+              <a:graphicFrameLocks xmlns:a="http://schemas.openxmlformats.org/drawingml/2006/main" noChangeAspect="1"/>
+            </wp:cNvGraphicFramePr>
+            <a:graphic xmlns:a="http://schemas.openxmlformats.org/drawingml/2006/main">
+              <a:graphicData uri="http://schemas.openxmlformats.org/drawingml/2006/picture">
+                <pic:pic xmlns:pic="http://schemas.openxmlformats.org/drawingml/2006/picture">
+                  <pic:nvPicPr>
+                    <pic:cNvPr id="44" name="racun.png"/>
+                    <pic:cNvPicPr/>
+                  </pic:nvPicPr>
+                  <pic:blipFill>
+                    <a:blip r:embed="rId47" cstate="print">
+                      <a:extLst>
+                        <a:ext uri="{28A0092B-C50C-407E-A947-70E740481C1C}">
+                          <a14:useLocalDpi xmlns:a14="http://schemas.microsoft.com/office/drawing/2010/main" val="0"/>
+                        </a:ext>
+                      </a:extLst>
+                    </a:blip>
+                    <a:stretch>
+                      <a:fillRect/>
+                    </a:stretch>
+                  </pic:blipFill>
+                  <pic:spPr>
+                    <a:xfrm>
+                      <a:off x="0" y="0"/>
+                      <a:ext cx="5760085" cy="1400175"/>
+                    </a:xfrm>
+                    <a:prstGeom prst="rect">
+                      <a:avLst/>
+                    </a:prstGeom>
+                  </pic:spPr>
+                </pic:pic>
+              </a:graphicData>
+            </a:graphic>
+          </wp:inline>
+        </w:drawing>
+      </w:r>
+    </w:p>
+    <w:p>
+      <w:pPr>
+        <w:pStyle w:val="Normal1"/>
+        <w:jc w:val="both"/>
+        <w:rPr>
+          <w:rFonts w:ascii="Arial" w:hAnsi="Arial" w:cs="Arial"/>
+        </w:rPr>
+      </w:pPr>
+    </w:p>
+    <w:p>
+      <w:pPr>
+        <w:pStyle w:val="Normal1"/>
+        <w:jc w:val="both"/>
+        <w:rPr>
+          <w:rFonts w:ascii="Arial" w:hAnsi="Arial" w:cs="Arial"/>
+        </w:rPr>
+      </w:pPr>
+    </w:p>
+    <w:p>
+      <w:pPr>
+        <w:pStyle w:val="Normal1"/>
+        <w:jc w:val="both"/>
+        <w:rPr>
+          <w:rFonts w:ascii="Arial" w:hAnsi="Arial" w:cs="Arial"/>
+        </w:rPr>
+      </w:pPr>
+    </w:p>
+    <w:p>
+      <w:pPr>
+        <w:pStyle w:val="Normal1"/>
+        <w:jc w:val="both"/>
+      </w:pPr>
+    </w:p>
+    <w:p>
+      <w:pPr>
+        <w:pStyle w:val="Caption"/>
+        <w:numPr>
+          <w:ilvl w:val="2"/>
+          <w:numId w:val="15"/>
+        </w:numPr>
+        <w:rPr>
+          <w:rFonts w:ascii="Arial" w:hAnsi="Arial" w:cs="Arial"/>
+          <w:sz w:val="24"/>
+          <w:szCs w:val="24"/>
+          <w:u w:val="single"/>
+        </w:rPr>
+      </w:pPr>
+      <w:r>
+        <w:rPr>
+          <w:rFonts w:ascii="Arial" w:hAnsi="Arial" w:cs="Arial"/>
+          <w:sz w:val="24"/>
+          <w:szCs w:val="24"/>
+          <w:u w:val="single"/>
+        </w:rPr>
+        <w:lastRenderedPageBreak/>
+        <w:t>Dodavanje vozila</w:t>
+      </w:r>
+    </w:p>
+    <w:p>
+      <w:pPr>
+        <w:jc w:val="both"/>
+      </w:pPr>
+    </w:p>
+    <w:p>
+      <w:pPr>
+        <w:jc w:val="both"/>
+        <w:rPr>
+          <w:rFonts w:ascii="Arial" w:hAnsi="Arial" w:cs="Arial"/>
+          <w:sz w:val="24"/>
+          <w:szCs w:val="24"/>
+        </w:rPr>
+      </w:pPr>
+      <w:r>
+        <w:rPr>
+          <w:rFonts w:ascii="Arial" w:hAnsi="Arial" w:cs="Arial"/>
+          <w:sz w:val="24"/>
+          <w:szCs w:val="24"/>
+        </w:rPr>
+        <w:t>Ulaz:</w:t>
+      </w:r>
+    </w:p>
+    <w:p>
+      <w:pPr>
+        <w:pStyle w:val="ListParagraph"/>
+        <w:numPr>
+          <w:ilvl w:val="0"/>
+          <w:numId w:val="50"/>
+        </w:numPr>
+        <w:jc w:val="both"/>
+        <w:rPr>
+          <w:rFonts w:ascii="Arial" w:hAnsi="Arial" w:cs="Arial"/>
+          <w:sz w:val="24"/>
+          <w:szCs w:val="24"/>
+        </w:rPr>
+      </w:pPr>
+      <w:r>
+        <w:rPr>
+          <w:rFonts w:ascii="Arial" w:hAnsi="Arial" w:cs="Arial"/>
+          <w:sz w:val="24"/>
+          <w:szCs w:val="24"/>
+        </w:rPr>
+        <w:t>Unesi podatke o novom vozilu</w:t>
+      </w:r>
+    </w:p>
+    <w:p>
+      <w:pPr>
+        <w:jc w:val="both"/>
+        <w:rPr>
+          <w:rFonts w:ascii="Arial" w:hAnsi="Arial" w:cs="Arial"/>
+          <w:sz w:val="24"/>
+          <w:szCs w:val="24"/>
+        </w:rPr>
+      </w:pPr>
+    </w:p>
+    <w:p>
+      <w:pPr>
+        <w:jc w:val="both"/>
+        <w:rPr>
+          <w:rFonts w:ascii="Arial" w:hAnsi="Arial" w:cs="Arial"/>
+          <w:sz w:val="24"/>
+          <w:szCs w:val="24"/>
+        </w:rPr>
+      </w:pPr>
+      <w:r>
+        <w:rPr>
+          <w:rFonts w:ascii="Arial" w:hAnsi="Arial" w:cs="Arial"/>
+          <w:sz w:val="24"/>
+          <w:szCs w:val="24"/>
+        </w:rPr>
+        <w:t>Očekivani izlaz:</w:t>
+      </w:r>
+    </w:p>
+    <w:p>
+      <w:pPr>
+        <w:pStyle w:val="ListParagraph"/>
+        <w:numPr>
+          <w:ilvl w:val="0"/>
+          <w:numId w:val="50"/>
+        </w:numPr>
+        <w:jc w:val="both"/>
+        <w:rPr>
+          <w:rFonts w:ascii="Arial" w:hAnsi="Arial" w:cs="Arial"/>
+          <w:sz w:val="24"/>
+          <w:szCs w:val="24"/>
+        </w:rPr>
+      </w:pPr>
+      <w:r>
+        <w:rPr>
+          <w:rFonts w:ascii="Arial" w:hAnsi="Arial" w:cs="Arial"/>
+          <w:sz w:val="24"/>
+          <w:szCs w:val="24"/>
+        </w:rPr>
+        <w:t>Novo vozilo je dodano</w:t>
+      </w:r>
+    </w:p>
+    <w:p>
+      <w:pPr>
+        <w:jc w:val="both"/>
+        <w:rPr>
+          <w:rFonts w:ascii="Arial" w:hAnsi="Arial" w:cs="Arial"/>
+          <w:sz w:val="24"/>
+          <w:szCs w:val="24"/>
+        </w:rPr>
+      </w:pPr>
+    </w:p>
+    <w:p>
+      <w:pPr>
+        <w:rPr>
+          <w:rFonts w:ascii="Arial" w:hAnsi="Arial" w:cs="Arial"/>
+          <w:sz w:val="24"/>
+          <w:szCs w:val="24"/>
+        </w:rPr>
+      </w:pPr>
+    </w:p>
+    <w:p>
+      <w:pPr>
+        <w:rPr>
+          <w:rFonts w:ascii="Arial" w:hAnsi="Arial" w:cs="Arial"/>
+          <w:sz w:val="24"/>
+          <w:szCs w:val="24"/>
+        </w:rPr>
+      </w:pPr>
+      <w:r>
+        <w:rPr>
+          <w:rFonts w:ascii="Arial" w:hAnsi="Arial" w:cs="Arial"/>
+          <w:noProof/>
+          <w:sz w:val="24"/>
+          <w:szCs w:val="24"/>
+        </w:rPr>
+        <w:drawing>
+          <wp:inline distT="0" distB="0" distL="0" distR="0" wp14:anchorId="2E460837" wp14:editId="2B3591EE">
+            <wp:extent cx="5760085" cy="3580130"/>
+            <wp:effectExtent l="0" t="0" r="0" b="1270"/>
+            <wp:docPr id="60" name="Picture 60"/>
+            <wp:cNvGraphicFramePr>
+              <a:graphicFrameLocks xmlns:a="http://schemas.openxmlformats.org/drawingml/2006/main" noChangeAspect="1"/>
+            </wp:cNvGraphicFramePr>
+            <a:graphic xmlns:a="http://schemas.openxmlformats.org/drawingml/2006/main">
+              <a:graphicData uri="http://schemas.openxmlformats.org/drawingml/2006/picture">
+                <pic:pic xmlns:pic="http://schemas.openxmlformats.org/drawingml/2006/picture">
+                  <pic:nvPicPr>
+                    <pic:cNvPr id="60" name="dodaj auto.PNG"/>
+                    <pic:cNvPicPr/>
+                  </pic:nvPicPr>
+                  <pic:blipFill>
+                    <a:blip r:embed="rId48">
+                      <a:extLst>
+                        <a:ext uri="{28A0092B-C50C-407E-A947-70E740481C1C}">
+                          <a14:useLocalDpi xmlns:a14="http://schemas.microsoft.com/office/drawing/2010/main" val="0"/>
+                        </a:ext>
+                      </a:extLst>
+                    </a:blip>
+                    <a:stretch>
+                      <a:fillRect/>
+                    </a:stretch>
+                  </pic:blipFill>
+                  <pic:spPr>
+                    <a:xfrm>
+                      <a:off x="0" y="0"/>
+                      <a:ext cx="5760085" cy="3580130"/>
+                    </a:xfrm>
+                    <a:prstGeom prst="rect">
+                      <a:avLst/>
+                    </a:prstGeom>
+                  </pic:spPr>
+                </pic:pic>
+              </a:graphicData>
+            </a:graphic>
+          </wp:inline>
+        </w:drawing>
+      </w:r>
+    </w:p>
+    <w:p>
+      <w:pPr>
+        <w:pStyle w:val="ListParagraph"/>
+        <w:rPr>
+          <w:rFonts w:ascii="Arial" w:hAnsi="Arial" w:cs="Arial"/>
+          <w:sz w:val="24"/>
+          <w:szCs w:val="24"/>
+        </w:rPr>
+      </w:pPr>
+    </w:p>
+    <w:p>
+      <w:pPr>
+        <w:pStyle w:val="ListParagraph"/>
+        <w:jc w:val="both"/>
+        <w:rPr>
+          <w:rFonts w:ascii="Arial" w:hAnsi="Arial" w:cs="Arial"/>
+          <w:sz w:val="24"/>
+          <w:szCs w:val="24"/>
+        </w:rPr>
+      </w:pPr>
+    </w:p>
+    <w:p>
+      <w:pPr>
+        <w:pStyle w:val="Normal1"/>
+      </w:pPr>
+    </w:p>
+    <w:p>
+      <w:pPr>
+        <w:pStyle w:val="Normal1"/>
+      </w:pPr>
+    </w:p>
+    <w:p>
+      <w:pPr>
+        <w:pStyle w:val="Normal1"/>
+      </w:pPr>
+    </w:p>
+    <w:p>
+      <w:pPr>
+        <w:pStyle w:val="Normal1"/>
+      </w:pPr>
+    </w:p>
+    <w:p>
+      <w:pPr>
+        <w:pStyle w:val="Normal1"/>
+        <w:rPr>
+          <w:rFonts w:ascii="Arial" w:hAnsi="Arial" w:cs="Arial"/>
+        </w:rPr>
+      </w:pPr>
+      <w:r>
+        <w:rPr>
+          <w:rFonts w:ascii="Arial" w:hAnsi="Arial" w:cs="Arial"/>
+        </w:rPr>
+        <w:lastRenderedPageBreak/>
+        <w:t>Izlaz:</w:t>
+      </w:r>
+    </w:p>
+    <w:p>
+      <w:pPr>
+        <w:pStyle w:val="Normal1"/>
+        <w:numPr>
+          <w:ilvl w:val="0"/>
+          <w:numId w:val="50"/>
+        </w:numPr>
+      </w:pPr>
+      <w:r>
+        <w:rPr>
+          <w:rFonts w:ascii="Arial" w:hAnsi="Arial" w:cs="Arial"/>
+        </w:rPr>
+        <w:t>Novo vozilo je dodano</w:t>
+      </w:r>
+    </w:p>
+    <w:p>
+      <w:pPr>
+        <w:pStyle w:val="Normal1"/>
+      </w:pPr>
+    </w:p>
+    <w:p>
+      <w:pPr>
+        <w:pStyle w:val="Normal1"/>
+        <w:jc w:val="center"/>
+      </w:pPr>
+      <w:r>
+        <w:rPr>
+          <w:noProof/>
+        </w:rPr>
+        <w:drawing>
+          <wp:inline distT="0" distB="0" distL="0" distR="0" wp14:anchorId="1E9A35D0" wp14:editId="00125C27">
+            <wp:extent cx="4981575" cy="3123713"/>
+            <wp:effectExtent l="0" t="0" r="0" b="635"/>
+            <wp:docPr id="61" name="Picture 61"/>
+            <wp:cNvGraphicFramePr>
+              <a:graphicFrameLocks xmlns:a="http://schemas.openxmlformats.org/drawingml/2006/main" noChangeAspect="1"/>
+            </wp:cNvGraphicFramePr>
+            <a:graphic xmlns:a="http://schemas.openxmlformats.org/drawingml/2006/main">
+              <a:graphicData uri="http://schemas.openxmlformats.org/drawingml/2006/picture">
+                <pic:pic xmlns:pic="http://schemas.openxmlformats.org/drawingml/2006/picture">
+                  <pic:nvPicPr>
+                    <pic:cNvPr id="61" name="dodaj auto - uspješno.PNG"/>
+                    <pic:cNvPicPr/>
+                  </pic:nvPicPr>
+                  <pic:blipFill>
+                    <a:blip r:embed="rId49">
+                      <a:extLst>
+                        <a:ext uri="{28A0092B-C50C-407E-A947-70E740481C1C}">
+                          <a14:useLocalDpi xmlns:a14="http://schemas.microsoft.com/office/drawing/2010/main" val="0"/>
+                        </a:ext>
+                      </a:extLst>
+                    </a:blip>
+                    <a:stretch>
+                      <a:fillRect/>
+                    </a:stretch>
+                  </pic:blipFill>
+                  <pic:spPr>
+                    <a:xfrm>
+                      <a:off x="0" y="0"/>
+                      <a:ext cx="4992055" cy="3130284"/>
+                    </a:xfrm>
+                    <a:prstGeom prst="rect">
+                      <a:avLst/>
+                    </a:prstGeom>
+                  </pic:spPr>
+                </pic:pic>
+              </a:graphicData>
+            </a:graphic>
+          </wp:inline>
+        </w:drawing>
+      </w:r>
+    </w:p>
+    <w:p>
+      <w:pPr>
+        <w:pStyle w:val="Normal1"/>
+        <w:jc w:val="center"/>
+      </w:pPr>
+      <w:bookmarkStart w:id="97" w:name="_GoBack"/>
+      <w:r>
+        <w:rPr>
+          <w:noProof/>
+        </w:rPr>
+        <w:drawing>
+          <wp:inline distT="0" distB="0" distL="0" distR="0" wp14:anchorId="5F843302" wp14:editId="41E95641">
+            <wp:extent cx="5010150" cy="3722126"/>
+            <wp:effectExtent l="0" t="0" r="0" b="0"/>
+            <wp:docPr id="62" name="Picture 62"/>
+            <wp:cNvGraphicFramePr>
+              <a:graphicFrameLocks xmlns:a="http://schemas.openxmlformats.org/drawingml/2006/main" noChangeAspect="1"/>
+            </wp:cNvGraphicFramePr>
+            <a:graphic xmlns:a="http://schemas.openxmlformats.org/drawingml/2006/main">
+              <a:graphicData uri="http://schemas.openxmlformats.org/drawingml/2006/picture">
+                <pic:pic xmlns:pic="http://schemas.openxmlformats.org/drawingml/2006/picture">
+                  <pic:nvPicPr>
+                    <pic:cNvPr id="62" name="novi auto.PNG"/>
+                    <pic:cNvPicPr/>
+                  </pic:nvPicPr>
+                  <pic:blipFill>
+                    <a:blip r:embed="rId50">
+                      <a:extLst>
+                        <a:ext uri="{28A0092B-C50C-407E-A947-70E740481C1C}">
+                          <a14:useLocalDpi xmlns:a14="http://schemas.microsoft.com/office/drawing/2010/main" val="0"/>
+                        </a:ext>
+                      </a:extLst>
+                    </a:blip>
+                    <a:stretch>
+                      <a:fillRect/>
+                    </a:stretch>
+                  </pic:blipFill>
+                  <pic:spPr>
+                    <a:xfrm>
+                      <a:off x="0" y="0"/>
+                      <a:ext cx="5016909" cy="3727148"/>
+                    </a:xfrm>
+                    <a:prstGeom prst="rect">
+                      <a:avLst/>
+                    </a:prstGeom>
+                  </pic:spPr>
+                </pic:pic>
+              </a:graphicData>
+            </a:graphic>
+          </wp:inline>
+        </w:drawing>
+      </w:r>
+      <w:bookmarkEnd w:id="97"/>
       <w:r>
         <w:br w:type="page"/>
       </w:r>
@@ -32444,7 +33855,7 @@
         </w:rPr>
         <w:t xml:space="preserve">Oblikovanje programske potpore, FER ZEMRIS, </w:t>
       </w:r>
-      <w:hyperlink r:id="rId40" w:history="1">
+      <w:hyperlink r:id="rId51" w:history="1">
         <w:r>
           <w:rPr>
             <w:rStyle w:val="Hyperlink"/>
@@ -32504,7 +33915,7 @@
         </w:rPr>
         <w:t xml:space="preserve">stah Community, </w:t>
       </w:r>
-      <w:hyperlink r:id="rId41" w:history="1">
+      <w:hyperlink r:id="rId52" w:history="1">
         <w:r>
           <w:rPr>
             <w:rStyle w:val="Hyperlink"/>
@@ -32533,7 +33944,7 @@
         </w:rPr>
         <w:t xml:space="preserve">pgAdmin, </w:t>
       </w:r>
-      <w:hyperlink r:id="rId42" w:history="1">
+      <w:hyperlink r:id="rId53" w:history="1">
         <w:r>
           <w:rPr>
             <w:rStyle w:val="Hyperlink"/>
@@ -32562,7 +33973,7 @@
         </w:rPr>
         <w:t xml:space="preserve">PostgreSQL, </w:t>
       </w:r>
-      <w:hyperlink r:id="rId43" w:history="1">
+      <w:hyperlink r:id="rId54" w:history="1">
         <w:r>
           <w:rPr>
             <w:rStyle w:val="Hyperlink"/>
@@ -32571,7 +33982,7 @@
           <w:t>https://www.postgresql.org/</w:t>
         </w:r>
       </w:hyperlink>
-      <w:hyperlink r:id="rId44"/>
+      <w:hyperlink r:id="rId55"/>
     </w:p>
     <w:p>
       <w:pPr>
@@ -34170,7 +35581,7 @@
           <w:lang w:val="en-US" w:eastAsia="en-US"/>
         </w:rPr>
       </w:pPr>
-      <w:hyperlink r:id="rId45" w:anchor="_Toc531128665" w:history="1">
+      <w:hyperlink r:id="rId56" w:anchor="_Toc531128665" w:history="1">
         <w:r>
           <w:rPr>
             <w:rStyle w:val="Hyperlink"/>
@@ -39256,7 +40667,7 @@
                     <pic:cNvPicPr/>
                   </pic:nvPicPr>
                   <pic:blipFill>
-                    <a:blip r:embed="rId46"/>
+                    <a:blip r:embed="rId57"/>
                     <a:stretch>
                       <a:fillRect/>
                     </a:stretch>
@@ -39316,7 +40727,7 @@
                     <pic:cNvPicPr/>
                   </pic:nvPicPr>
                   <pic:blipFill>
-                    <a:blip r:embed="rId47"/>
+                    <a:blip r:embed="rId58"/>
                     <a:stretch>
                       <a:fillRect/>
                     </a:stretch>
@@ -39376,7 +40787,7 @@
                     <pic:cNvPicPr/>
                   </pic:nvPicPr>
                   <pic:blipFill>
-                    <a:blip r:embed="rId48"/>
+                    <a:blip r:embed="rId59"/>
                     <a:stretch>
                       <a:fillRect/>
                     </a:stretch>
@@ -39465,8 +40876,8 @@
       </w:pPr>
     </w:p>
     <w:sectPr>
-      <w:headerReference w:type="default" r:id="rId49"/>
-      <w:footerReference w:type="default" r:id="rId50"/>
+      <w:headerReference w:type="default" r:id="rId60"/>
+      <w:footerReference w:type="default" r:id="rId61"/>
       <w:pgSz w:w="11905" w:h="16837"/>
       <w:pgMar w:top="1417" w:right="1417" w:bottom="1417" w:left="1417" w:header="720" w:footer="720" w:gutter="0"/>
       <w:cols w:space="720"/>
@@ -39605,7 +41016,7 @@
         <w:noProof/>
         <w:sz w:val="20"/>
       </w:rPr>
-      <w:t>15. siječnja 2019.</w:t>
+      <w:t>16. siječnja 2019.</w:t>
     </w:r>
     <w:r>
       <w:rPr>
@@ -40691,9 +42102,9 @@
   </w:abstractNum>
   <w:abstractNum w:abstractNumId="8" w15:restartNumberingAfterBreak="0">
     <w:nsid w:val="1FF53FFD"/>
-    <w:multiLevelType w:val="hybridMultilevel"/>
-    <w:tmpl w:val="E5BE55CE"/>
-    <w:lvl w:ilvl="0" w:tplc="041A000F">
+    <w:multiLevelType w:val="multilevel"/>
+    <w:tmpl w:val="9CFE2E40"/>
+    <w:lvl w:ilvl="0">
       <w:start w:val="1"/>
       <w:numFmt w:val="decimal"/>
       <w:lvlText w:val="%1."/>
@@ -40706,100 +42117,108 @@
         <w:color w:val="0070C0"/>
       </w:rPr>
     </w:lvl>
-    <w:lvl w:ilvl="1" w:tplc="041A0003" w:tentative="1">
-      <w:start w:val="1"/>
-      <w:numFmt w:val="bullet"/>
-      <w:lvlText w:val="o"/>
+    <w:lvl w:ilvl="1">
+      <w:start w:val="4"/>
+      <w:numFmt w:val="decimal"/>
+      <w:isLgl/>
+      <w:lvlText w:val="%1.%2."/>
       <w:lvlJc w:val="left"/>
       <w:pPr>
-        <w:ind w:left="1080" w:hanging="360"/>
+        <w:ind w:left="660" w:hanging="660"/>
       </w:pPr>
       <w:rPr>
-        <w:rFonts w:ascii="Courier New" w:hAnsi="Courier New" w:cs="Courier New" w:hint="default"/>
+        <w:rFonts w:hint="default"/>
       </w:rPr>
     </w:lvl>
-    <w:lvl w:ilvl="2" w:tplc="041A0005" w:tentative="1">
-      <w:start w:val="1"/>
-      <w:numFmt w:val="bullet"/>
-      <w:lvlText w:val=""/>
+    <w:lvl w:ilvl="2">
+      <w:start w:val="2"/>
+      <w:numFmt w:val="decimal"/>
+      <w:isLgl/>
+      <w:lvlText w:val="%1.%2.%3."/>
       <w:lvlJc w:val="left"/>
       <w:pPr>
-        <w:ind w:left="1800" w:hanging="360"/>
+        <w:ind w:left="720" w:hanging="720"/>
       </w:pPr>
       <w:rPr>
-        <w:rFonts w:ascii="Wingdings" w:hAnsi="Wingdings" w:hint="default"/>
+        <w:rFonts w:hint="default"/>
       </w:rPr>
     </w:lvl>
-    <w:lvl w:ilvl="3" w:tplc="041A0001" w:tentative="1">
+    <w:lvl w:ilvl="3">
       <w:start w:val="1"/>
-      <w:numFmt w:val="bullet"/>
-      <w:lvlText w:val=""/>
+      <w:numFmt w:val="decimal"/>
+      <w:isLgl/>
+      <w:lvlText w:val="%1.%2.%3.%4."/>
       <w:lvlJc w:val="left"/>
       <w:pPr>
-        <w:ind w:left="2520" w:hanging="360"/>
+        <w:ind w:left="720" w:hanging="720"/>
       </w:pPr>
       <w:rPr>
-        <w:rFonts w:ascii="Symbol" w:hAnsi="Symbol" w:hint="default"/>
+        <w:rFonts w:hint="default"/>
       </w:rPr>
     </w:lvl>
-    <w:lvl w:ilvl="4" w:tplc="041A0003" w:tentative="1">
+    <w:lvl w:ilvl="4">
       <w:start w:val="1"/>
-      <w:numFmt w:val="bullet"/>
-      <w:lvlText w:val="o"/>
+      <w:numFmt w:val="decimal"/>
+      <w:isLgl/>
+      <w:lvlText w:val="%1.%2.%3.%4.%5."/>
       <w:lvlJc w:val="left"/>
       <w:pPr>
-        <w:ind w:left="3240" w:hanging="360"/>
+        <w:ind w:left="1080" w:hanging="1080"/>
       </w:pPr>
       <w:rPr>
-        <w:rFonts w:ascii="Courier New" w:hAnsi="Courier New" w:cs="Courier New" w:hint="default"/>
+        <w:rFonts w:hint="default"/>
       </w:rPr>
     </w:lvl>
-    <w:lvl w:ilvl="5" w:tplc="041A0005" w:tentative="1">
+    <w:lvl w:ilvl="5">
       <w:start w:val="1"/>
-      <w:numFmt w:val="bullet"/>
-      <w:lvlText w:val=""/>
+      <w:numFmt w:val="decimal"/>
+      <w:isLgl/>
+      <w:lvlText w:val="%1.%2.%3.%4.%5.%6."/>
       <w:lvlJc w:val="left"/>
       <w:pPr>
-        <w:ind w:left="3960" w:hanging="360"/>
+        <w:ind w:left="1080" w:hanging="1080"/>
       </w:pPr>
       <w:rPr>
-        <w:rFonts w:ascii="Wingdings" w:hAnsi="Wingdings" w:hint="default"/>
+        <w:rFonts w:hint="default"/>
       </w:rPr>
     </w:lvl>
-    <w:lvl w:ilvl="6" w:tplc="041A0001" w:tentative="1">
+    <w:lvl w:ilvl="6">
       <w:start w:val="1"/>
-      <w:numFmt w:val="bullet"/>
-      <w:lvlText w:val=""/>
+      <w:numFmt w:val="decimal"/>
+      <w:isLgl/>
+      <w:lvlText w:val="%1.%2.%3.%4.%5.%6.%7."/>
       <w:lvlJc w:val="left"/>
       <w:pPr>
-        <w:ind w:left="4680" w:hanging="360"/>
+        <w:ind w:left="1080" w:hanging="1080"/>
       </w:pPr>
       <w:rPr>
-        <w:rFonts w:ascii="Symbol" w:hAnsi="Symbol" w:hint="default"/>
+        <w:rFonts w:hint="default"/>
       </w:rPr>
     </w:lvl>
-    <w:lvl w:ilvl="7" w:tplc="041A0003" w:tentative="1">
+    <w:lvl w:ilvl="7">
       <w:start w:val="1"/>
-      <w:numFmt w:val="bullet"/>
-      <w:lvlText w:val="o"/>
+      <w:numFmt w:val="decimal"/>
+      <w:isLgl/>
+      <w:lvlText w:val="%1.%2.%3.%4.%5.%6.%7.%8."/>
       <w:lvlJc w:val="left"/>
       <w:pPr>
-        <w:ind w:left="5400" w:hanging="360"/>
+        <w:ind w:left="1440" w:hanging="1440"/>
       </w:pPr>
       <w:rPr>
-        <w:rFonts w:ascii="Courier New" w:hAnsi="Courier New" w:cs="Courier New" w:hint="default"/>
+        <w:rFonts w:hint="default"/>
       </w:rPr>
     </w:lvl>
-    <w:lvl w:ilvl="8" w:tplc="041A0005" w:tentative="1">
+    <w:lvl w:ilvl="8">
       <w:start w:val="1"/>
-      <w:numFmt w:val="bullet"/>
-      <w:lvlText w:val=""/>
+      <w:numFmt w:val="decimal"/>
+      <w:isLgl/>
+      <w:lvlText w:val="%1.%2.%3.%4.%5.%6.%7.%8.%9."/>
       <w:lvlJc w:val="left"/>
       <w:pPr>
-        <w:ind w:left="6120" w:hanging="360"/>
+        <w:ind w:left="1440" w:hanging="1440"/>
       </w:pPr>
       <w:rPr>
-        <w:rFonts w:ascii="Wingdings" w:hAnsi="Wingdings" w:hint="default"/>
+        <w:rFonts w:hint="default"/>
       </w:rPr>
     </w:lvl>
   </w:abstractNum>
@@ -41004,6 +42423,119 @@
     </w:lvl>
   </w:abstractNum>
   <w:abstractNum w:abstractNumId="11" w15:restartNumberingAfterBreak="0">
+    <w:nsid w:val="28D405C6"/>
+    <w:multiLevelType w:val="hybridMultilevel"/>
+    <w:tmpl w:val="AE487834"/>
+    <w:lvl w:ilvl="0" w:tplc="041A0001">
+      <w:start w:val="1"/>
+      <w:numFmt w:val="bullet"/>
+      <w:lvlText w:val=""/>
+      <w:lvlJc w:val="left"/>
+      <w:pPr>
+        <w:ind w:left="720" w:hanging="360"/>
+      </w:pPr>
+      <w:rPr>
+        <w:rFonts w:ascii="Symbol" w:hAnsi="Symbol" w:hint="default"/>
+      </w:rPr>
+    </w:lvl>
+    <w:lvl w:ilvl="1" w:tplc="041A0003" w:tentative="1">
+      <w:start w:val="1"/>
+      <w:numFmt w:val="bullet"/>
+      <w:lvlText w:val="o"/>
+      <w:lvlJc w:val="left"/>
+      <w:pPr>
+        <w:ind w:left="1440" w:hanging="360"/>
+      </w:pPr>
+      <w:rPr>
+        <w:rFonts w:ascii="Courier New" w:hAnsi="Courier New" w:cs="Courier New" w:hint="default"/>
+      </w:rPr>
+    </w:lvl>
+    <w:lvl w:ilvl="2" w:tplc="041A0005" w:tentative="1">
+      <w:start w:val="1"/>
+      <w:numFmt w:val="bullet"/>
+      <w:lvlText w:val=""/>
+      <w:lvlJc w:val="left"/>
+      <w:pPr>
+        <w:ind w:left="2160" w:hanging="360"/>
+      </w:pPr>
+      <w:rPr>
+        <w:rFonts w:ascii="Wingdings" w:hAnsi="Wingdings" w:hint="default"/>
+      </w:rPr>
+    </w:lvl>
+    <w:lvl w:ilvl="3" w:tplc="041A0001" w:tentative="1">
+      <w:start w:val="1"/>
+      <w:numFmt w:val="bullet"/>
+      <w:lvlText w:val=""/>
+      <w:lvlJc w:val="left"/>
+      <w:pPr>
+        <w:ind w:left="2880" w:hanging="360"/>
+      </w:pPr>
+      <w:rPr>
+        <w:rFonts w:ascii="Symbol" w:hAnsi="Symbol" w:hint="default"/>
+      </w:rPr>
+    </w:lvl>
+    <w:lvl w:ilvl="4" w:tplc="041A0003" w:tentative="1">
+      <w:start w:val="1"/>
+      <w:numFmt w:val="bullet"/>
+      <w:lvlText w:val="o"/>
+      <w:lvlJc w:val="left"/>
+      <w:pPr>
+        <w:ind w:left="3600" w:hanging="360"/>
+      </w:pPr>
+      <w:rPr>
+        <w:rFonts w:ascii="Courier New" w:hAnsi="Courier New" w:cs="Courier New" w:hint="default"/>
+      </w:rPr>
+    </w:lvl>
+    <w:lvl w:ilvl="5" w:tplc="041A0005" w:tentative="1">
+      <w:start w:val="1"/>
+      <w:numFmt w:val="bullet"/>
+      <w:lvlText w:val=""/>
+      <w:lvlJc w:val="left"/>
+      <w:pPr>
+        <w:ind w:left="4320" w:hanging="360"/>
+      </w:pPr>
+      <w:rPr>
+        <w:rFonts w:ascii="Wingdings" w:hAnsi="Wingdings" w:hint="default"/>
+      </w:rPr>
+    </w:lvl>
+    <w:lvl w:ilvl="6" w:tplc="041A0001" w:tentative="1">
+      <w:start w:val="1"/>
+      <w:numFmt w:val="bullet"/>
+      <w:lvlText w:val=""/>
+      <w:lvlJc w:val="left"/>
+      <w:pPr>
+        <w:ind w:left="5040" w:hanging="360"/>
+      </w:pPr>
+      <w:rPr>
+        <w:rFonts w:ascii="Symbol" w:hAnsi="Symbol" w:hint="default"/>
+      </w:rPr>
+    </w:lvl>
+    <w:lvl w:ilvl="7" w:tplc="041A0003" w:tentative="1">
+      <w:start w:val="1"/>
+      <w:numFmt w:val="bullet"/>
+      <w:lvlText w:val="o"/>
+      <w:lvlJc w:val="left"/>
+      <w:pPr>
+        <w:ind w:left="5760" w:hanging="360"/>
+      </w:pPr>
+      <w:rPr>
+        <w:rFonts w:ascii="Courier New" w:hAnsi="Courier New" w:cs="Courier New" w:hint="default"/>
+      </w:rPr>
+    </w:lvl>
+    <w:lvl w:ilvl="8" w:tplc="041A0005" w:tentative="1">
+      <w:start w:val="1"/>
+      <w:numFmt w:val="bullet"/>
+      <w:lvlText w:val=""/>
+      <w:lvlJc w:val="left"/>
+      <w:pPr>
+        <w:ind w:left="6480" w:hanging="360"/>
+      </w:pPr>
+      <w:rPr>
+        <w:rFonts w:ascii="Wingdings" w:hAnsi="Wingdings" w:hint="default"/>
+      </w:rPr>
+    </w:lvl>
+  </w:abstractNum>
+  <w:abstractNum w:abstractNumId="12" w15:restartNumberingAfterBreak="0">
     <w:nsid w:val="2EB80AD7"/>
     <w:multiLevelType w:val="hybridMultilevel"/>
     <w:tmpl w:val="F9E4463E"/>
@@ -41117,7 +42649,7 @@
       </w:rPr>
     </w:lvl>
   </w:abstractNum>
-  <w:abstractNum w:abstractNumId="12" w15:restartNumberingAfterBreak="0">
+  <w:abstractNum w:abstractNumId="13" w15:restartNumberingAfterBreak="0">
     <w:nsid w:val="2EFE074E"/>
     <w:multiLevelType w:val="hybridMultilevel"/>
     <w:tmpl w:val="502C2D6A"/>
@@ -41231,7 +42763,7 @@
       </w:rPr>
     </w:lvl>
   </w:abstractNum>
-  <w:abstractNum w:abstractNumId="13" w15:restartNumberingAfterBreak="0">
+  <w:abstractNum w:abstractNumId="14" w15:restartNumberingAfterBreak="0">
     <w:nsid w:val="30125ECC"/>
     <w:multiLevelType w:val="hybridMultilevel"/>
     <w:tmpl w:val="E1AE8360"/>
@@ -41346,7 +42878,7 @@
       </w:rPr>
     </w:lvl>
   </w:abstractNum>
-  <w:abstractNum w:abstractNumId="14" w15:restartNumberingAfterBreak="0">
+  <w:abstractNum w:abstractNumId="15" w15:restartNumberingAfterBreak="0">
     <w:nsid w:val="32935D93"/>
     <w:multiLevelType w:val="hybridMultilevel"/>
     <w:tmpl w:val="99DC24D0"/>
@@ -41436,7 +42968,7 @@
       </w:pPr>
     </w:lvl>
   </w:abstractNum>
-  <w:abstractNum w:abstractNumId="15" w15:restartNumberingAfterBreak="0">
+  <w:abstractNum w:abstractNumId="16" w15:restartNumberingAfterBreak="0">
     <w:nsid w:val="35A13127"/>
     <w:multiLevelType w:val="hybridMultilevel"/>
     <w:tmpl w:val="9AFAFEBC"/>
@@ -41522,7 +43054,7 @@
       </w:pPr>
     </w:lvl>
   </w:abstractNum>
-  <w:abstractNum w:abstractNumId="16" w15:restartNumberingAfterBreak="0">
+  <w:abstractNum w:abstractNumId="17" w15:restartNumberingAfterBreak="0">
     <w:nsid w:val="394544D5"/>
     <w:multiLevelType w:val="hybridMultilevel"/>
     <w:tmpl w:val="2FD2F088"/>
@@ -41636,7 +43168,7 @@
       </w:rPr>
     </w:lvl>
   </w:abstractNum>
-  <w:abstractNum w:abstractNumId="17" w15:restartNumberingAfterBreak="0">
+  <w:abstractNum w:abstractNumId="18" w15:restartNumberingAfterBreak="0">
     <w:nsid w:val="3AE5283C"/>
     <w:multiLevelType w:val="hybridMultilevel"/>
     <w:tmpl w:val="6A7219F6"/>
@@ -41750,7 +43282,7 @@
       </w:rPr>
     </w:lvl>
   </w:abstractNum>
-  <w:abstractNum w:abstractNumId="18" w15:restartNumberingAfterBreak="0">
+  <w:abstractNum w:abstractNumId="19" w15:restartNumberingAfterBreak="0">
     <w:nsid w:val="3B574058"/>
     <w:multiLevelType w:val="hybridMultilevel"/>
     <w:tmpl w:val="A1F022A4"/>
@@ -41864,7 +43396,7 @@
       </w:rPr>
     </w:lvl>
   </w:abstractNum>
-  <w:abstractNum w:abstractNumId="19" w15:restartNumberingAfterBreak="0">
+  <w:abstractNum w:abstractNumId="20" w15:restartNumberingAfterBreak="0">
     <w:nsid w:val="3F753D31"/>
     <w:multiLevelType w:val="hybridMultilevel"/>
     <w:tmpl w:val="751672D8"/>
@@ -41950,7 +43482,7 @@
       </w:pPr>
     </w:lvl>
   </w:abstractNum>
-  <w:abstractNum w:abstractNumId="20" w15:restartNumberingAfterBreak="0">
+  <w:abstractNum w:abstractNumId="21" w15:restartNumberingAfterBreak="0">
     <w:nsid w:val="40264214"/>
     <w:multiLevelType w:val="hybridMultilevel"/>
     <w:tmpl w:val="751672D8"/>
@@ -42036,7 +43568,7 @@
       </w:pPr>
     </w:lvl>
   </w:abstractNum>
-  <w:abstractNum w:abstractNumId="21" w15:restartNumberingAfterBreak="0">
+  <w:abstractNum w:abstractNumId="22" w15:restartNumberingAfterBreak="0">
     <w:nsid w:val="4394454D"/>
     <w:multiLevelType w:val="hybridMultilevel"/>
     <w:tmpl w:val="AD90E064"/>
@@ -42126,7 +43658,7 @@
       </w:pPr>
     </w:lvl>
   </w:abstractNum>
-  <w:abstractNum w:abstractNumId="22" w15:restartNumberingAfterBreak="0">
+  <w:abstractNum w:abstractNumId="23" w15:restartNumberingAfterBreak="0">
     <w:nsid w:val="43AB4A5D"/>
     <w:multiLevelType w:val="hybridMultilevel"/>
     <w:tmpl w:val="7DAC98E0"/>
@@ -42240,7 +43772,7 @@
       </w:rPr>
     </w:lvl>
   </w:abstractNum>
-  <w:abstractNum w:abstractNumId="23" w15:restartNumberingAfterBreak="0">
+  <w:abstractNum w:abstractNumId="24" w15:restartNumberingAfterBreak="0">
     <w:nsid w:val="4F31558D"/>
     <w:multiLevelType w:val="hybridMultilevel"/>
     <w:tmpl w:val="10946B66"/>
@@ -42329,7 +43861,7 @@
       </w:pPr>
     </w:lvl>
   </w:abstractNum>
-  <w:abstractNum w:abstractNumId="24" w15:restartNumberingAfterBreak="0">
+  <w:abstractNum w:abstractNumId="25" w15:restartNumberingAfterBreak="0">
     <w:nsid w:val="511C6720"/>
     <w:multiLevelType w:val="hybridMultilevel"/>
     <w:tmpl w:val="089A3D18"/>
@@ -42443,7 +43975,7 @@
       </w:rPr>
     </w:lvl>
   </w:abstractNum>
-  <w:abstractNum w:abstractNumId="25" w15:restartNumberingAfterBreak="0">
+  <w:abstractNum w:abstractNumId="26" w15:restartNumberingAfterBreak="0">
     <w:nsid w:val="51CE1D4F"/>
     <w:multiLevelType w:val="hybridMultilevel"/>
     <w:tmpl w:val="68BA0AC4"/>
@@ -42539,7 +44071,120 @@
       </w:pPr>
     </w:lvl>
   </w:abstractNum>
-  <w:abstractNum w:abstractNumId="26" w15:restartNumberingAfterBreak="0">
+  <w:abstractNum w:abstractNumId="27" w15:restartNumberingAfterBreak="0">
+    <w:nsid w:val="531F1388"/>
+    <w:multiLevelType w:val="hybridMultilevel"/>
+    <w:tmpl w:val="1878FDE0"/>
+    <w:lvl w:ilvl="0" w:tplc="041A0001">
+      <w:start w:val="1"/>
+      <w:numFmt w:val="bullet"/>
+      <w:lvlText w:val=""/>
+      <w:lvlJc w:val="left"/>
+      <w:pPr>
+        <w:ind w:left="720" w:hanging="360"/>
+      </w:pPr>
+      <w:rPr>
+        <w:rFonts w:ascii="Symbol" w:hAnsi="Symbol" w:hint="default"/>
+      </w:rPr>
+    </w:lvl>
+    <w:lvl w:ilvl="1" w:tplc="041A0003" w:tentative="1">
+      <w:start w:val="1"/>
+      <w:numFmt w:val="bullet"/>
+      <w:lvlText w:val="o"/>
+      <w:lvlJc w:val="left"/>
+      <w:pPr>
+        <w:ind w:left="1440" w:hanging="360"/>
+      </w:pPr>
+      <w:rPr>
+        <w:rFonts w:ascii="Courier New" w:hAnsi="Courier New" w:cs="Courier New" w:hint="default"/>
+      </w:rPr>
+    </w:lvl>
+    <w:lvl w:ilvl="2" w:tplc="041A0005" w:tentative="1">
+      <w:start w:val="1"/>
+      <w:numFmt w:val="bullet"/>
+      <w:lvlText w:val=""/>
+      <w:lvlJc w:val="left"/>
+      <w:pPr>
+        <w:ind w:left="2160" w:hanging="360"/>
+      </w:pPr>
+      <w:rPr>
+        <w:rFonts w:ascii="Wingdings" w:hAnsi="Wingdings" w:hint="default"/>
+      </w:rPr>
+    </w:lvl>
+    <w:lvl w:ilvl="3" w:tplc="041A0001" w:tentative="1">
+      <w:start w:val="1"/>
+      <w:numFmt w:val="bullet"/>
+      <w:lvlText w:val=""/>
+      <w:lvlJc w:val="left"/>
+      <w:pPr>
+        <w:ind w:left="2880" w:hanging="360"/>
+      </w:pPr>
+      <w:rPr>
+        <w:rFonts w:ascii="Symbol" w:hAnsi="Symbol" w:hint="default"/>
+      </w:rPr>
+    </w:lvl>
+    <w:lvl w:ilvl="4" w:tplc="041A0003" w:tentative="1">
+      <w:start w:val="1"/>
+      <w:numFmt w:val="bullet"/>
+      <w:lvlText w:val="o"/>
+      <w:lvlJc w:val="left"/>
+      <w:pPr>
+        <w:ind w:left="3600" w:hanging="360"/>
+      </w:pPr>
+      <w:rPr>
+        <w:rFonts w:ascii="Courier New" w:hAnsi="Courier New" w:cs="Courier New" w:hint="default"/>
+      </w:rPr>
+    </w:lvl>
+    <w:lvl w:ilvl="5" w:tplc="041A0005" w:tentative="1">
+      <w:start w:val="1"/>
+      <w:numFmt w:val="bullet"/>
+      <w:lvlText w:val=""/>
+      <w:lvlJc w:val="left"/>
+      <w:pPr>
+        <w:ind w:left="4320" w:hanging="360"/>
+      </w:pPr>
+      <w:rPr>
+        <w:rFonts w:ascii="Wingdings" w:hAnsi="Wingdings" w:hint="default"/>
+      </w:rPr>
+    </w:lvl>
+    <w:lvl w:ilvl="6" w:tplc="041A0001" w:tentative="1">
+      <w:start w:val="1"/>
+      <w:numFmt w:val="bullet"/>
+      <w:lvlText w:val=""/>
+      <w:lvlJc w:val="left"/>
+      <w:pPr>
+        <w:ind w:left="5040" w:hanging="360"/>
+      </w:pPr>
+      <w:rPr>
+        <w:rFonts w:ascii="Symbol" w:hAnsi="Symbol" w:hint="default"/>
+      </w:rPr>
+    </w:lvl>
+    <w:lvl w:ilvl="7" w:tplc="041A0003" w:tentative="1">
+      <w:start w:val="1"/>
+      <w:numFmt w:val="bullet"/>
+      <w:lvlText w:val="o"/>
+      <w:lvlJc w:val="left"/>
+      <w:pPr>
+        <w:ind w:left="5760" w:hanging="360"/>
+      </w:pPr>
+      <w:rPr>
+        <w:rFonts w:ascii="Courier New" w:hAnsi="Courier New" w:cs="Courier New" w:hint="default"/>
+      </w:rPr>
+    </w:lvl>
+    <w:lvl w:ilvl="8" w:tplc="041A0005" w:tentative="1">
+      <w:start w:val="1"/>
+      <w:numFmt w:val="bullet"/>
+      <w:lvlText w:val=""/>
+      <w:lvlJc w:val="left"/>
+      <w:pPr>
+        <w:ind w:left="6480" w:hanging="360"/>
+      </w:pPr>
+      <w:rPr>
+        <w:rFonts w:ascii="Wingdings" w:hAnsi="Wingdings" w:hint="default"/>
+      </w:rPr>
+    </w:lvl>
+  </w:abstractNum>
+  <w:abstractNum w:abstractNumId="28" w15:restartNumberingAfterBreak="0">
     <w:nsid w:val="56DC7263"/>
     <w:multiLevelType w:val="hybridMultilevel"/>
     <w:tmpl w:val="FF645F68"/>
@@ -42629,7 +44274,7 @@
       </w:pPr>
     </w:lvl>
   </w:abstractNum>
-  <w:abstractNum w:abstractNumId="27" w15:restartNumberingAfterBreak="0">
+  <w:abstractNum w:abstractNumId="29" w15:restartNumberingAfterBreak="0">
     <w:nsid w:val="572A3627"/>
     <w:multiLevelType w:val="hybridMultilevel"/>
     <w:tmpl w:val="B3763CCC"/>
@@ -42715,7 +44360,7 @@
       </w:pPr>
     </w:lvl>
   </w:abstractNum>
-  <w:abstractNum w:abstractNumId="28" w15:restartNumberingAfterBreak="0">
+  <w:abstractNum w:abstractNumId="30" w15:restartNumberingAfterBreak="0">
     <w:nsid w:val="57A34F60"/>
     <w:multiLevelType w:val="multilevel"/>
     <w:tmpl w:val="C9CE6858"/>
@@ -42842,7 +44487,7 @@
       </w:rPr>
     </w:lvl>
   </w:abstractNum>
-  <w:abstractNum w:abstractNumId="29" w15:restartNumberingAfterBreak="0">
+  <w:abstractNum w:abstractNumId="31" w15:restartNumberingAfterBreak="0">
     <w:nsid w:val="58B907BD"/>
     <w:multiLevelType w:val="hybridMultilevel"/>
     <w:tmpl w:val="32D0DB26"/>
@@ -42956,7 +44601,7 @@
       </w:rPr>
     </w:lvl>
   </w:abstractNum>
-  <w:abstractNum w:abstractNumId="30" w15:restartNumberingAfterBreak="0">
+  <w:abstractNum w:abstractNumId="32" w15:restartNumberingAfterBreak="0">
     <w:nsid w:val="5A7B77D6"/>
     <w:multiLevelType w:val="hybridMultilevel"/>
     <w:tmpl w:val="ED882EE4"/>
@@ -43047,7 +44692,7 @@
       </w:pPr>
     </w:lvl>
   </w:abstractNum>
-  <w:abstractNum w:abstractNumId="31" w15:restartNumberingAfterBreak="0">
+  <w:abstractNum w:abstractNumId="33" w15:restartNumberingAfterBreak="0">
     <w:nsid w:val="5C241564"/>
     <w:multiLevelType w:val="hybridMultilevel"/>
     <w:tmpl w:val="444EB9C8"/>
@@ -43142,7 +44787,7 @@
       </w:pPr>
     </w:lvl>
   </w:abstractNum>
-  <w:abstractNum w:abstractNumId="32" w15:restartNumberingAfterBreak="0">
+  <w:abstractNum w:abstractNumId="34" w15:restartNumberingAfterBreak="0">
     <w:nsid w:val="5C2D0162"/>
     <w:multiLevelType w:val="hybridMultilevel"/>
     <w:tmpl w:val="528C4A0A"/>
@@ -43256,7 +44901,7 @@
       </w:rPr>
     </w:lvl>
   </w:abstractNum>
-  <w:abstractNum w:abstractNumId="33" w15:restartNumberingAfterBreak="0">
+  <w:abstractNum w:abstractNumId="35" w15:restartNumberingAfterBreak="0">
     <w:nsid w:val="5CFD2C1A"/>
     <w:multiLevelType w:val="hybridMultilevel"/>
     <w:tmpl w:val="A9629DEE"/>
@@ -43370,7 +45015,7 @@
       </w:rPr>
     </w:lvl>
   </w:abstractNum>
-  <w:abstractNum w:abstractNumId="34" w15:restartNumberingAfterBreak="0">
+  <w:abstractNum w:abstractNumId="36" w15:restartNumberingAfterBreak="0">
     <w:nsid w:val="5F365555"/>
     <w:multiLevelType w:val="hybridMultilevel"/>
     <w:tmpl w:val="AA6C9E0A"/>
@@ -43484,7 +45129,7 @@
       </w:rPr>
     </w:lvl>
   </w:abstractNum>
-  <w:abstractNum w:abstractNumId="35" w15:restartNumberingAfterBreak="0">
+  <w:abstractNum w:abstractNumId="37" w15:restartNumberingAfterBreak="0">
     <w:nsid w:val="60531560"/>
     <w:multiLevelType w:val="hybridMultilevel"/>
     <w:tmpl w:val="A32EA056"/>
@@ -43598,7 +45243,7 @@
       </w:rPr>
     </w:lvl>
   </w:abstractNum>
-  <w:abstractNum w:abstractNumId="36" w15:restartNumberingAfterBreak="0">
+  <w:abstractNum w:abstractNumId="38" w15:restartNumberingAfterBreak="0">
     <w:nsid w:val="60655BF7"/>
     <w:multiLevelType w:val="hybridMultilevel"/>
     <w:tmpl w:val="C85AB3DE"/>
@@ -43684,7 +45329,7 @@
       </w:pPr>
     </w:lvl>
   </w:abstractNum>
-  <w:abstractNum w:abstractNumId="37" w15:restartNumberingAfterBreak="0">
+  <w:abstractNum w:abstractNumId="39" w15:restartNumberingAfterBreak="0">
     <w:nsid w:val="6D646A50"/>
     <w:multiLevelType w:val="hybridMultilevel"/>
     <w:tmpl w:val="81622280"/>
@@ -43773,7 +45418,7 @@
       </w:pPr>
     </w:lvl>
   </w:abstractNum>
-  <w:abstractNum w:abstractNumId="38" w15:restartNumberingAfterBreak="0">
+  <w:abstractNum w:abstractNumId="40" w15:restartNumberingAfterBreak="0">
     <w:nsid w:val="71870EA5"/>
     <w:multiLevelType w:val="hybridMultilevel"/>
     <w:tmpl w:val="1A98A4DC"/>
@@ -43887,7 +45532,7 @@
       </w:rPr>
     </w:lvl>
   </w:abstractNum>
-  <w:abstractNum w:abstractNumId="39" w15:restartNumberingAfterBreak="0">
+  <w:abstractNum w:abstractNumId="41" w15:restartNumberingAfterBreak="0">
     <w:nsid w:val="72E05211"/>
     <w:multiLevelType w:val="hybridMultilevel"/>
     <w:tmpl w:val="4300DF30"/>
@@ -44001,7 +45646,7 @@
       </w:rPr>
     </w:lvl>
   </w:abstractNum>
-  <w:abstractNum w:abstractNumId="40" w15:restartNumberingAfterBreak="0">
+  <w:abstractNum w:abstractNumId="42" w15:restartNumberingAfterBreak="0">
     <w:nsid w:val="73AC4F1B"/>
     <w:multiLevelType w:val="hybridMultilevel"/>
     <w:tmpl w:val="E6E21414"/>
@@ -44087,7 +45732,7 @@
       </w:pPr>
     </w:lvl>
   </w:abstractNum>
-  <w:abstractNum w:abstractNumId="41" w15:restartNumberingAfterBreak="0">
+  <w:abstractNum w:abstractNumId="43" w15:restartNumberingAfterBreak="0">
     <w:nsid w:val="748E4CC8"/>
     <w:multiLevelType w:val="hybridMultilevel"/>
     <w:tmpl w:val="0D18C4DA"/>
@@ -44177,7 +45822,7 @@
       </w:pPr>
     </w:lvl>
   </w:abstractNum>
-  <w:abstractNum w:abstractNumId="42" w15:restartNumberingAfterBreak="0">
+  <w:abstractNum w:abstractNumId="44" w15:restartNumberingAfterBreak="0">
     <w:nsid w:val="75F20C4E"/>
     <w:multiLevelType w:val="hybridMultilevel"/>
     <w:tmpl w:val="61CE8A80"/>
@@ -44296,7 +45941,7 @@
       </w:rPr>
     </w:lvl>
   </w:abstractNum>
-  <w:abstractNum w:abstractNumId="43" w15:restartNumberingAfterBreak="0">
+  <w:abstractNum w:abstractNumId="45" w15:restartNumberingAfterBreak="0">
     <w:nsid w:val="77C923EA"/>
     <w:multiLevelType w:val="hybridMultilevel"/>
     <w:tmpl w:val="B3763CCC"/>
@@ -44382,7 +46027,7 @@
       </w:pPr>
     </w:lvl>
   </w:abstractNum>
-  <w:abstractNum w:abstractNumId="44" w15:restartNumberingAfterBreak="0">
+  <w:abstractNum w:abstractNumId="46" w15:restartNumberingAfterBreak="0">
     <w:nsid w:val="781F19AA"/>
     <w:multiLevelType w:val="hybridMultilevel"/>
     <w:tmpl w:val="B296D136"/>
@@ -44473,7 +46118,7 @@
       </w:pPr>
     </w:lvl>
   </w:abstractNum>
-  <w:abstractNum w:abstractNumId="45" w15:restartNumberingAfterBreak="0">
+  <w:abstractNum w:abstractNumId="47" w15:restartNumberingAfterBreak="0">
     <w:nsid w:val="7AB83E49"/>
     <w:multiLevelType w:val="hybridMultilevel"/>
     <w:tmpl w:val="E654A828"/>
@@ -44564,7 +46209,7 @@
       </w:pPr>
     </w:lvl>
   </w:abstractNum>
-  <w:abstractNum w:abstractNumId="46" w15:restartNumberingAfterBreak="0">
+  <w:abstractNum w:abstractNumId="48" w15:restartNumberingAfterBreak="0">
     <w:nsid w:val="7C4F3DB7"/>
     <w:multiLevelType w:val="hybridMultilevel"/>
     <w:tmpl w:val="4126DF1E"/>
@@ -44650,7 +46295,7 @@
       </w:pPr>
     </w:lvl>
   </w:abstractNum>
-  <w:abstractNum w:abstractNumId="47" w15:restartNumberingAfterBreak="0">
+  <w:abstractNum w:abstractNumId="49" w15:restartNumberingAfterBreak="0">
     <w:nsid w:val="7CEE7EB9"/>
     <w:multiLevelType w:val="hybridMultilevel"/>
     <w:tmpl w:val="DCCC019E"/>
@@ -44764,47 +46409,273 @@
       </w:rPr>
     </w:lvl>
   </w:abstractNum>
+  <w:abstractNum w:abstractNumId="50" w15:restartNumberingAfterBreak="0">
+    <w:nsid w:val="7CF05C27"/>
+    <w:multiLevelType w:val="hybridMultilevel"/>
+    <w:tmpl w:val="1C1A8750"/>
+    <w:lvl w:ilvl="0" w:tplc="041A0001">
+      <w:start w:val="1"/>
+      <w:numFmt w:val="bullet"/>
+      <w:lvlText w:val=""/>
+      <w:lvlJc w:val="left"/>
+      <w:pPr>
+        <w:ind w:left="720" w:hanging="360"/>
+      </w:pPr>
+      <w:rPr>
+        <w:rFonts w:ascii="Symbol" w:hAnsi="Symbol" w:hint="default"/>
+      </w:rPr>
+    </w:lvl>
+    <w:lvl w:ilvl="1" w:tplc="041A0003" w:tentative="1">
+      <w:start w:val="1"/>
+      <w:numFmt w:val="bullet"/>
+      <w:lvlText w:val="o"/>
+      <w:lvlJc w:val="left"/>
+      <w:pPr>
+        <w:ind w:left="1440" w:hanging="360"/>
+      </w:pPr>
+      <w:rPr>
+        <w:rFonts w:ascii="Courier New" w:hAnsi="Courier New" w:cs="Courier New" w:hint="default"/>
+      </w:rPr>
+    </w:lvl>
+    <w:lvl w:ilvl="2" w:tplc="041A0005" w:tentative="1">
+      <w:start w:val="1"/>
+      <w:numFmt w:val="bullet"/>
+      <w:lvlText w:val=""/>
+      <w:lvlJc w:val="left"/>
+      <w:pPr>
+        <w:ind w:left="2160" w:hanging="360"/>
+      </w:pPr>
+      <w:rPr>
+        <w:rFonts w:ascii="Wingdings" w:hAnsi="Wingdings" w:hint="default"/>
+      </w:rPr>
+    </w:lvl>
+    <w:lvl w:ilvl="3" w:tplc="041A0001" w:tentative="1">
+      <w:start w:val="1"/>
+      <w:numFmt w:val="bullet"/>
+      <w:lvlText w:val=""/>
+      <w:lvlJc w:val="left"/>
+      <w:pPr>
+        <w:ind w:left="2880" w:hanging="360"/>
+      </w:pPr>
+      <w:rPr>
+        <w:rFonts w:ascii="Symbol" w:hAnsi="Symbol" w:hint="default"/>
+      </w:rPr>
+    </w:lvl>
+    <w:lvl w:ilvl="4" w:tplc="041A0003" w:tentative="1">
+      <w:start w:val="1"/>
+      <w:numFmt w:val="bullet"/>
+      <w:lvlText w:val="o"/>
+      <w:lvlJc w:val="left"/>
+      <w:pPr>
+        <w:ind w:left="3600" w:hanging="360"/>
+      </w:pPr>
+      <w:rPr>
+        <w:rFonts w:ascii="Courier New" w:hAnsi="Courier New" w:cs="Courier New" w:hint="default"/>
+      </w:rPr>
+    </w:lvl>
+    <w:lvl w:ilvl="5" w:tplc="041A0005" w:tentative="1">
+      <w:start w:val="1"/>
+      <w:numFmt w:val="bullet"/>
+      <w:lvlText w:val=""/>
+      <w:lvlJc w:val="left"/>
+      <w:pPr>
+        <w:ind w:left="4320" w:hanging="360"/>
+      </w:pPr>
+      <w:rPr>
+        <w:rFonts w:ascii="Wingdings" w:hAnsi="Wingdings" w:hint="default"/>
+      </w:rPr>
+    </w:lvl>
+    <w:lvl w:ilvl="6" w:tplc="041A0001" w:tentative="1">
+      <w:start w:val="1"/>
+      <w:numFmt w:val="bullet"/>
+      <w:lvlText w:val=""/>
+      <w:lvlJc w:val="left"/>
+      <w:pPr>
+        <w:ind w:left="5040" w:hanging="360"/>
+      </w:pPr>
+      <w:rPr>
+        <w:rFonts w:ascii="Symbol" w:hAnsi="Symbol" w:hint="default"/>
+      </w:rPr>
+    </w:lvl>
+    <w:lvl w:ilvl="7" w:tplc="041A0003" w:tentative="1">
+      <w:start w:val="1"/>
+      <w:numFmt w:val="bullet"/>
+      <w:lvlText w:val="o"/>
+      <w:lvlJc w:val="left"/>
+      <w:pPr>
+        <w:ind w:left="5760" w:hanging="360"/>
+      </w:pPr>
+      <w:rPr>
+        <w:rFonts w:ascii="Courier New" w:hAnsi="Courier New" w:cs="Courier New" w:hint="default"/>
+      </w:rPr>
+    </w:lvl>
+    <w:lvl w:ilvl="8" w:tplc="041A0005" w:tentative="1">
+      <w:start w:val="1"/>
+      <w:numFmt w:val="bullet"/>
+      <w:lvlText w:val=""/>
+      <w:lvlJc w:val="left"/>
+      <w:pPr>
+        <w:ind w:left="6480" w:hanging="360"/>
+      </w:pPr>
+      <w:rPr>
+        <w:rFonts w:ascii="Wingdings" w:hAnsi="Wingdings" w:hint="default"/>
+      </w:rPr>
+    </w:lvl>
+  </w:abstractNum>
+  <w:abstractNum w:abstractNumId="51" w15:restartNumberingAfterBreak="0">
+    <w:nsid w:val="7FF415D1"/>
+    <w:multiLevelType w:val="hybridMultilevel"/>
+    <w:tmpl w:val="D5ACB4D2"/>
+    <w:lvl w:ilvl="0" w:tplc="041A0001">
+      <w:start w:val="1"/>
+      <w:numFmt w:val="bullet"/>
+      <w:lvlText w:val=""/>
+      <w:lvlJc w:val="left"/>
+      <w:pPr>
+        <w:ind w:left="720" w:hanging="360"/>
+      </w:pPr>
+      <w:rPr>
+        <w:rFonts w:ascii="Symbol" w:hAnsi="Symbol" w:hint="default"/>
+      </w:rPr>
+    </w:lvl>
+    <w:lvl w:ilvl="1" w:tplc="041A0003" w:tentative="1">
+      <w:start w:val="1"/>
+      <w:numFmt w:val="bullet"/>
+      <w:lvlText w:val="o"/>
+      <w:lvlJc w:val="left"/>
+      <w:pPr>
+        <w:ind w:left="1440" w:hanging="360"/>
+      </w:pPr>
+      <w:rPr>
+        <w:rFonts w:ascii="Courier New" w:hAnsi="Courier New" w:cs="Courier New" w:hint="default"/>
+      </w:rPr>
+    </w:lvl>
+    <w:lvl w:ilvl="2" w:tplc="041A0005" w:tentative="1">
+      <w:start w:val="1"/>
+      <w:numFmt w:val="bullet"/>
+      <w:lvlText w:val=""/>
+      <w:lvlJc w:val="left"/>
+      <w:pPr>
+        <w:ind w:left="2160" w:hanging="360"/>
+      </w:pPr>
+      <w:rPr>
+        <w:rFonts w:ascii="Wingdings" w:hAnsi="Wingdings" w:hint="default"/>
+      </w:rPr>
+    </w:lvl>
+    <w:lvl w:ilvl="3" w:tplc="041A0001" w:tentative="1">
+      <w:start w:val="1"/>
+      <w:numFmt w:val="bullet"/>
+      <w:lvlText w:val=""/>
+      <w:lvlJc w:val="left"/>
+      <w:pPr>
+        <w:ind w:left="2880" w:hanging="360"/>
+      </w:pPr>
+      <w:rPr>
+        <w:rFonts w:ascii="Symbol" w:hAnsi="Symbol" w:hint="default"/>
+      </w:rPr>
+    </w:lvl>
+    <w:lvl w:ilvl="4" w:tplc="041A0003" w:tentative="1">
+      <w:start w:val="1"/>
+      <w:numFmt w:val="bullet"/>
+      <w:lvlText w:val="o"/>
+      <w:lvlJc w:val="left"/>
+      <w:pPr>
+        <w:ind w:left="3600" w:hanging="360"/>
+      </w:pPr>
+      <w:rPr>
+        <w:rFonts w:ascii="Courier New" w:hAnsi="Courier New" w:cs="Courier New" w:hint="default"/>
+      </w:rPr>
+    </w:lvl>
+    <w:lvl w:ilvl="5" w:tplc="041A0005" w:tentative="1">
+      <w:start w:val="1"/>
+      <w:numFmt w:val="bullet"/>
+      <w:lvlText w:val=""/>
+      <w:lvlJc w:val="left"/>
+      <w:pPr>
+        <w:ind w:left="4320" w:hanging="360"/>
+      </w:pPr>
+      <w:rPr>
+        <w:rFonts w:ascii="Wingdings" w:hAnsi="Wingdings" w:hint="default"/>
+      </w:rPr>
+    </w:lvl>
+    <w:lvl w:ilvl="6" w:tplc="041A0001" w:tentative="1">
+      <w:start w:val="1"/>
+      <w:numFmt w:val="bullet"/>
+      <w:lvlText w:val=""/>
+      <w:lvlJc w:val="left"/>
+      <w:pPr>
+        <w:ind w:left="5040" w:hanging="360"/>
+      </w:pPr>
+      <w:rPr>
+        <w:rFonts w:ascii="Symbol" w:hAnsi="Symbol" w:hint="default"/>
+      </w:rPr>
+    </w:lvl>
+    <w:lvl w:ilvl="7" w:tplc="041A0003" w:tentative="1">
+      <w:start w:val="1"/>
+      <w:numFmt w:val="bullet"/>
+      <w:lvlText w:val="o"/>
+      <w:lvlJc w:val="left"/>
+      <w:pPr>
+        <w:ind w:left="5760" w:hanging="360"/>
+      </w:pPr>
+      <w:rPr>
+        <w:rFonts w:ascii="Courier New" w:hAnsi="Courier New" w:cs="Courier New" w:hint="default"/>
+      </w:rPr>
+    </w:lvl>
+    <w:lvl w:ilvl="8" w:tplc="041A0005" w:tentative="1">
+      <w:start w:val="1"/>
+      <w:numFmt w:val="bullet"/>
+      <w:lvlText w:val=""/>
+      <w:lvlJc w:val="left"/>
+      <w:pPr>
+        <w:ind w:left="6480" w:hanging="360"/>
+      </w:pPr>
+      <w:rPr>
+        <w:rFonts w:ascii="Wingdings" w:hAnsi="Wingdings" w:hint="default"/>
+      </w:rPr>
+    </w:lvl>
+  </w:abstractNum>
   <w:num w:numId="1">
-    <w:abstractNumId w:val="42"/>
+    <w:abstractNumId w:val="44"/>
   </w:num>
   <w:num w:numId="2">
     <w:abstractNumId w:val="0"/>
   </w:num>
   <w:num w:numId="3">
-    <w:abstractNumId w:val="28"/>
+    <w:abstractNumId w:val="30"/>
   </w:num>
   <w:num w:numId="4">
-    <w:abstractNumId w:val="12"/>
+    <w:abstractNumId w:val="13"/>
   </w:num>
   <w:num w:numId="5">
+    <w:abstractNumId w:val="19"/>
+  </w:num>
+  <w:num w:numId="6">
+    <w:abstractNumId w:val="23"/>
+  </w:num>
+  <w:num w:numId="7">
+    <w:abstractNumId w:val="17"/>
+  </w:num>
+  <w:num w:numId="8">
     <w:abstractNumId w:val="18"/>
   </w:num>
-  <w:num w:numId="6">
-    <w:abstractNumId w:val="22"/>
-  </w:num>
-  <w:num w:numId="7">
-    <w:abstractNumId w:val="16"/>
-  </w:num>
-  <w:num w:numId="8">
-    <w:abstractNumId w:val="17"/>
-  </w:num>
   <w:num w:numId="9">
-    <w:abstractNumId w:val="23"/>
+    <w:abstractNumId w:val="24"/>
   </w:num>
   <w:num w:numId="10">
-    <w:abstractNumId w:val="35"/>
+    <w:abstractNumId w:val="37"/>
   </w:num>
   <w:num w:numId="11">
-    <w:abstractNumId w:val="29"/>
+    <w:abstractNumId w:val="31"/>
   </w:num>
   <w:num w:numId="12">
-    <w:abstractNumId w:val="41"/>
+    <w:abstractNumId w:val="43"/>
   </w:num>
   <w:num w:numId="13">
-    <w:abstractNumId w:val="34"/>
+    <w:abstractNumId w:val="36"/>
   </w:num>
   <w:num w:numId="14">
-    <w:abstractNumId w:val="30"/>
+    <w:abstractNumId w:val="32"/>
   </w:num>
   <w:num w:numId="15">
     <w:abstractNumId w:val="8"/>
@@ -44813,31 +46684,31 @@
     <w:abstractNumId w:val="7"/>
   </w:num>
   <w:num w:numId="17">
-    <w:abstractNumId w:val="33"/>
+    <w:abstractNumId w:val="35"/>
   </w:num>
   <w:num w:numId="18">
     <w:abstractNumId w:val="3"/>
   </w:num>
   <w:num w:numId="19">
-    <w:abstractNumId w:val="47"/>
+    <w:abstractNumId w:val="49"/>
   </w:num>
   <w:num w:numId="20">
-    <w:abstractNumId w:val="44"/>
+    <w:abstractNumId w:val="46"/>
   </w:num>
   <w:num w:numId="21">
-    <w:abstractNumId w:val="25"/>
+    <w:abstractNumId w:val="26"/>
   </w:num>
   <w:num w:numId="22">
     <w:abstractNumId w:val="1"/>
   </w:num>
   <w:num w:numId="23">
-    <w:abstractNumId w:val="15"/>
+    <w:abstractNumId w:val="16"/>
   </w:num>
   <w:num w:numId="24">
     <w:abstractNumId w:val="10"/>
   </w:num>
   <w:num w:numId="25">
-    <w:abstractNumId w:val="13"/>
+    <w:abstractNumId w:val="14"/>
   </w:num>
   <w:num w:numId="26">
     <w:abstractNumId w:val="2"/>
@@ -44849,64 +46720,76 @@
     <w:abstractNumId w:val="5"/>
   </w:num>
   <w:num w:numId="29">
-    <w:abstractNumId w:val="31"/>
+    <w:abstractNumId w:val="33"/>
   </w:num>
   <w:num w:numId="30">
-    <w:abstractNumId w:val="38"/>
+    <w:abstractNumId w:val="40"/>
   </w:num>
   <w:num w:numId="31">
-    <w:abstractNumId w:val="14"/>
+    <w:abstractNumId w:val="15"/>
   </w:num>
   <w:num w:numId="32">
-    <w:abstractNumId w:val="21"/>
+    <w:abstractNumId w:val="22"/>
   </w:num>
   <w:num w:numId="33">
+    <w:abstractNumId w:val="41"/>
+  </w:num>
+  <w:num w:numId="34">
+    <w:abstractNumId w:val="12"/>
+  </w:num>
+  <w:num w:numId="35">
     <w:abstractNumId w:val="39"/>
   </w:num>
-  <w:num w:numId="34">
-    <w:abstractNumId w:val="11"/>
-  </w:num>
-  <w:num w:numId="35">
-    <w:abstractNumId w:val="37"/>
-  </w:num>
   <w:num w:numId="36">
-    <w:abstractNumId w:val="32"/>
+    <w:abstractNumId w:val="34"/>
   </w:num>
   <w:num w:numId="37">
-    <w:abstractNumId w:val="26"/>
+    <w:abstractNumId w:val="28"/>
   </w:num>
   <w:num w:numId="38">
-    <w:abstractNumId w:val="46"/>
+    <w:abstractNumId w:val="48"/>
   </w:num>
   <w:num w:numId="39">
-    <w:abstractNumId w:val="45"/>
+    <w:abstractNumId w:val="47"/>
   </w:num>
   <w:num w:numId="40">
-    <w:abstractNumId w:val="20"/>
+    <w:abstractNumId w:val="21"/>
   </w:num>
   <w:num w:numId="41">
     <w:abstractNumId w:val="9"/>
   </w:num>
   <w:num w:numId="42">
-    <w:abstractNumId w:val="19"/>
+    <w:abstractNumId w:val="20"/>
   </w:num>
   <w:num w:numId="43">
-    <w:abstractNumId w:val="24"/>
+    <w:abstractNumId w:val="25"/>
   </w:num>
   <w:num w:numId="44">
     <w:abstractNumId w:val="4"/>
   </w:num>
   <w:num w:numId="45">
-    <w:abstractNumId w:val="40"/>
+    <w:abstractNumId w:val="42"/>
   </w:num>
   <w:num w:numId="46">
-    <w:abstractNumId w:val="43"/>
+    <w:abstractNumId w:val="45"/>
   </w:num>
   <w:num w:numId="47">
+    <w:abstractNumId w:val="29"/>
+  </w:num>
+  <w:num w:numId="48">
+    <w:abstractNumId w:val="38"/>
+  </w:num>
+  <w:num w:numId="49">
+    <w:abstractNumId w:val="11"/>
+  </w:num>
+  <w:num w:numId="50">
+    <w:abstractNumId w:val="51"/>
+  </w:num>
+  <w:num w:numId="51">
     <w:abstractNumId w:val="27"/>
   </w:num>
-  <w:num w:numId="48">
-    <w:abstractNumId w:val="36"/>
+  <w:num w:numId="52">
+    <w:abstractNumId w:val="50"/>
   </w:num>
   <w:numIdMacAtCleanup w:val="44"/>
 </w:numbering>
@@ -47005,7 +48888,7 @@
 </file>
 
 <file path=customXml/itemProps1.xml><?xml version="1.0" encoding="utf-8"?>
-<ds:datastoreItem xmlns:ds="http://schemas.openxmlformats.org/officeDocument/2006/customXml" ds:itemID="{5B912743-6BD7-4B83-86CC-88CADD66CF8B}">
+<ds:datastoreItem xmlns:ds="http://schemas.openxmlformats.org/officeDocument/2006/customXml" ds:itemID="{70D238D4-D204-4386-AD6B-2F4BDD7F4CC4}">
   <ds:schemaRefs>
     <ds:schemaRef ds:uri="http://schemas.openxmlformats.org/officeDocument/2006/bibliography"/>
   </ds:schemaRefs>

</xml_diff>